<commit_message>
Welelelelele - pequenas mudanças
</commit_message>
<xml_diff>
--- a/Use Case.docx
+++ b/Use Case.docx
@@ -1190,41 +1190,6 @@
         </w:tc>
       </w:tr>
     </w:tbl>
-    <w:p/>
-    <w:p/>
-    <w:p>
-      <w:r>
-        <w:t>ADICIONAR:</w:t>
-      </w:r>
-    </w:p>
-    <w:p>
-      <w:r>
-        <w:t>PREÇO MINIMO, RESERVA, TELEMOVEL E DATA DE NASCIMENTO</w:t>
-      </w:r>
-      <w:r>
-        <w:t>, Métodos de pagamento</w:t>
-      </w:r>
-      <w:r>
-        <w:t xml:space="preserve"> (saldo)</w:t>
-      </w:r>
-      <w:r>
-        <w:t>,</w:t>
-      </w:r>
-      <w:r>
-        <w:t xml:space="preserve"> leilões a decorrer</w:t>
-      </w:r>
-    </w:p>
-    <w:p>
-      <w:r>
-        <w:t>RETIRAR:</w:t>
-      </w:r>
-    </w:p>
-    <w:p>
-      <w:r>
-        <w:t>Nº DE ARTIGOS,</w:t>
-      </w:r>
-    </w:p>
-    <w:p/>
     <w:p/>
     <w:p/>
     <w:tbl>
@@ -6388,14 +6353,7 @@
                 <w:sz w:val="20"/>
                 <w:szCs w:val="20"/>
               </w:rPr>
-              <w:t xml:space="preserve">4.5) </w:t>
-            </w:r>
-            <w:r>
-              <w:rPr>
-                <w:sz w:val="20"/>
-                <w:szCs w:val="20"/>
-              </w:rPr>
-              <w:t>O utilizador consulta as informações da transação escolhida</w:t>
+              <w:t>4.5) O utilizador consulta as informações da transação escolhida</w:t>
             </w:r>
           </w:p>
         </w:tc>
@@ -7478,14 +7436,7 @@
                 <w:sz w:val="20"/>
                 <w:szCs w:val="20"/>
               </w:rPr>
-              <w:t xml:space="preserve">4.3) </w:t>
-            </w:r>
-            <w:r>
-              <w:rPr>
-                <w:sz w:val="20"/>
-                <w:szCs w:val="20"/>
-              </w:rPr>
-              <w:t>O utilizador continua a acompanhar o leilão, até este acabar</w:t>
+              <w:t>4.3) O utilizador continua a acompanhar o leilão, até este acabar</w:t>
             </w:r>
           </w:p>
         </w:tc>
@@ -7578,25 +7529,7 @@
                 <w:sz w:val="20"/>
                 <w:szCs w:val="20"/>
               </w:rPr>
-              <w:t xml:space="preserve">] (passo </w:t>
-            </w:r>
-            <w:r>
-              <w:rPr>
-                <w:b/>
-                <w:bCs/>
-                <w:sz w:val="20"/>
-                <w:szCs w:val="20"/>
-              </w:rPr>
-              <w:t>5</w:t>
-            </w:r>
-            <w:r>
-              <w:rPr>
-                <w:b/>
-                <w:bCs/>
-                <w:sz w:val="20"/>
-                <w:szCs w:val="20"/>
-              </w:rPr>
-              <w:t>)</w:t>
+              <w:t>] (passo 5)</w:t>
             </w:r>
           </w:p>
         </w:tc>
@@ -7967,25 +7900,7 @@
                 <w:sz w:val="20"/>
                 <w:szCs w:val="20"/>
               </w:rPr>
-              <w:t>Fluxo de Exceção (</w:t>
-            </w:r>
-            <w:r>
-              <w:rPr>
-                <w:b/>
-                <w:bCs/>
-                <w:sz w:val="20"/>
-                <w:szCs w:val="20"/>
-              </w:rPr>
-              <w:t>2</w:t>
-            </w:r>
-            <w:r>
-              <w:rPr>
-                <w:b/>
-                <w:bCs/>
-                <w:sz w:val="20"/>
-                <w:szCs w:val="20"/>
-              </w:rPr>
-              <w:t>)</w:t>
+              <w:t>Fluxo de Exceção (2)</w:t>
             </w:r>
           </w:p>
           <w:p>
@@ -8023,54 +7938,27 @@
                 <w:sz w:val="20"/>
                 <w:szCs w:val="20"/>
               </w:rPr>
-              <w:t>]</w:t>
-            </w:r>
-            <w:r>
-              <w:rPr>
-                <w:b/>
-                <w:bCs/>
-                <w:sz w:val="20"/>
-                <w:szCs w:val="20"/>
-              </w:rPr>
-              <w:t xml:space="preserve"> </w:t>
-            </w:r>
-          </w:p>
-          <w:p>
-            <w:pPr>
-              <w:spacing w:line="240" w:lineRule="auto"/>
-              <w:rPr>
-                <w:b/>
-                <w:bCs/>
-                <w:sz w:val="20"/>
-                <w:szCs w:val="20"/>
-              </w:rPr>
-            </w:pPr>
-            <w:r>
-              <w:rPr>
-                <w:b/>
-                <w:bCs/>
-                <w:sz w:val="20"/>
-                <w:szCs w:val="20"/>
-              </w:rPr>
-              <w:t xml:space="preserve">(passo </w:t>
-            </w:r>
-            <w:r>
-              <w:rPr>
-                <w:b/>
-                <w:bCs/>
-                <w:sz w:val="20"/>
-                <w:szCs w:val="20"/>
-              </w:rPr>
-              <w:t>4</w:t>
-            </w:r>
-            <w:r>
-              <w:rPr>
-                <w:b/>
-                <w:bCs/>
-                <w:sz w:val="20"/>
-                <w:szCs w:val="20"/>
-              </w:rPr>
-              <w:t>)</w:t>
+              <w:t xml:space="preserve">] </w:t>
+            </w:r>
+          </w:p>
+          <w:p>
+            <w:pPr>
+              <w:spacing w:line="240" w:lineRule="auto"/>
+              <w:rPr>
+                <w:b/>
+                <w:bCs/>
+                <w:sz w:val="20"/>
+                <w:szCs w:val="20"/>
+              </w:rPr>
+            </w:pPr>
+            <w:r>
+              <w:rPr>
+                <w:b/>
+                <w:bCs/>
+                <w:sz w:val="20"/>
+                <w:szCs w:val="20"/>
+              </w:rPr>
+              <w:t>(passo 4)</w:t>
             </w:r>
           </w:p>
         </w:tc>
@@ -10375,14 +10263,7 @@
                 <w:sz w:val="20"/>
                 <w:szCs w:val="20"/>
               </w:rPr>
-              <w:t xml:space="preserve">1) </w:t>
-            </w:r>
-            <w:r>
-              <w:rPr>
-                <w:sz w:val="20"/>
-                <w:szCs w:val="20"/>
-              </w:rPr>
-              <w:t>O administrador acedeu ao painel de administração da plataforma</w:t>
+              <w:t>1) O administrador acedeu ao painel de administração da plataforma</w:t>
             </w:r>
           </w:p>
           <w:p>
@@ -10414,14 +10295,7 @@
                 <w:sz w:val="20"/>
                 <w:szCs w:val="20"/>
               </w:rPr>
-              <w:t xml:space="preserve">3) O administrador </w:t>
-            </w:r>
-            <w:r>
-              <w:rPr>
-                <w:sz w:val="20"/>
-                <w:szCs w:val="20"/>
-              </w:rPr>
-              <w:t>seleciona a opção “Configurar Taxa”</w:t>
+              <w:t>3) O administrador seleciona a opção “Configurar Taxa”</w:t>
             </w:r>
           </w:p>
           <w:p>
@@ -10570,7 +10444,11 @@
     </w:tbl>
     <w:p/>
     <w:p/>
-    <w:p/>
+    <w:p>
+      <w:r>
+        <w:t>(MOVIMENTO DE) SALDO USE CASES PRÓPRIOS E VER NOS OUTROS ONDE NECESSÁRIO</w:t>
+      </w:r>
+    </w:p>
     <w:p/>
     <w:p/>
     <w:p/>
@@ -18195,4 +18073,16 @@
     </a:ext>
   </a:extLst>
 </a:theme>
+</file>
+
+<file path=customXml/item1.xml><?xml version="1.0" encoding="utf-8"?>
+<b:Sources xmlns:b="http://schemas.openxmlformats.org/officeDocument/2006/bibliography" xmlns="http://schemas.openxmlformats.org/officeDocument/2006/bibliography" SelectedStyle="\APASixthEditionOfficeOnline.xsl" StyleName="APA" Version="6"/>
+</file>
+
+<file path=customXml/itemProps1.xml><?xml version="1.0" encoding="utf-8"?>
+<ds:datastoreItem xmlns:ds="http://schemas.openxmlformats.org/officeDocument/2006/customXml" ds:itemID="{8007A42C-992A-414B-89E2-80E6AE6B315E}">
+  <ds:schemaRefs>
+    <ds:schemaRef ds:uri="http://schemas.openxmlformats.org/officeDocument/2006/bibliography"/>
+  </ds:schemaRefs>
+</ds:datastoreItem>
 </file>
</xml_diff>

<commit_message>
Correções no modelo de domínio e to-do nos use cases
</commit_message>
<xml_diff>
--- a/Use Case.docx
+++ b/Use Case.docx
@@ -10445,16 +10445,89 @@
     <w:p/>
     <w:p/>
     <w:p>
+      <w:pPr>
+        <w:spacing w:line="240" w:lineRule="auto"/>
+      </w:pPr>
       <w:r>
-        <w:t>(MOVIMENTO DE) SALDO USE CASES PRÓPRIOS E VER NOS OUTROS ONDE NECESSÁRIO</w:t>
+        <w:t>(MOVIMENTO DE) SALDO USE CASES PRÓPRIOS</w:t>
+      </w:r>
+      <w:r>
+        <w:br/>
+      </w:r>
+    </w:p>
+    <w:p>
+      <w:pPr>
+        <w:spacing w:line="240" w:lineRule="auto"/>
+      </w:pPr>
+      <w:r>
+        <w:t>Efetuar login – pós condição mudar?</w:t>
+      </w:r>
+    </w:p>
+    <w:p>
+      <w:pPr>
+        <w:spacing w:line="240" w:lineRule="auto"/>
+      </w:pPr>
+      <w:r>
+        <w:t>Criar Leilão – fazer a cena de retornar ao passo</w:t>
+      </w:r>
+    </w:p>
+    <w:p>
+      <w:pPr>
+        <w:spacing w:line="240" w:lineRule="auto"/>
+      </w:pPr>
+      <w:r>
+        <w:t>Adicionar ou Remover Leilões dos Favoritos</w:t>
+      </w:r>
+      <w:r>
+        <w:t xml:space="preserve"> – talvez dividir em dois???</w:t>
+      </w:r>
+    </w:p>
+    <w:p>
+      <w:pPr>
+        <w:spacing w:line="240" w:lineRule="auto"/>
+      </w:pPr>
+      <w:r>
+        <w:t>Efetuar Transação – tratar do saldo</w:t>
+      </w:r>
+    </w:p>
+    <w:p>
+      <w:r>
+        <w:t xml:space="preserve">Pesquisar Leilões - </w:t>
+      </w:r>
+      <w:r>
+        <w:t>fazer a cena de retornar ao passo</w:t>
+      </w:r>
+    </w:p>
+    <w:p>
+      <w:r>
+        <w:t xml:space="preserve">Consultar transações feitas - </w:t>
+      </w:r>
+      <w:r>
+        <w:t>fazer a cena de retornar ao passo</w:t>
+      </w:r>
+    </w:p>
+    <w:p>
+      <w:r>
+        <w:t xml:space="preserve">Participar no leilão - </w:t>
+      </w:r>
+      <w:r>
+        <w:t>fazer a cena de retornar ao passo</w:t>
+      </w:r>
+      <w:r>
+        <w:t xml:space="preserve"> e tratar do saldo</w:t>
+      </w:r>
+    </w:p>
+    <w:p>
+      <w:r>
+        <w:t>Nos use cases de tratar das contas, ver como fazer com o saldo</w:t>
       </w:r>
     </w:p>
     <w:p/>
-    <w:p/>
-    <w:p/>
-    <w:p/>
-    <w:p/>
-    <w:p/>
+    <w:p>
+      <w:r>
+        <w:t>NÃO MEXI NO DIAGRAMA DOS USE CASES POIS SE CALHAR VAIS SEPARAR AQUELE E O DO SALDO SE CALHAR TMB SERIA BEM SEPARADO (podiamos pensar no extends nos do saldo quando tens de mexer nele, n sei como funciona muito bem)</w:t>
+      </w:r>
+    </w:p>
     <w:sectPr>
       <w:pgSz w:w="11906" w:h="16838"/>
       <w:pgMar w:top="1417" w:right="1701" w:bottom="1417" w:left="1701" w:header="708" w:footer="708" w:gutter="0"/>

</xml_diff>

<commit_message>
Pequenas alterações nos use cases
</commit_message>
<xml_diff>
--- a/Use Case.docx
+++ b/Use Case.docx
@@ -269,7 +269,7 @@
                 <w:sz w:val="20"/>
                 <w:szCs w:val="20"/>
               </w:rPr>
-              <w:t>O utilizador tem as credenciais para puderem efetuar o login</w:t>
+              <w:t>O utilizador tem as credenciais para puder efetuar o login</w:t>
             </w:r>
           </w:p>
         </w:tc>
@@ -352,6 +352,13 @@
               </w:rPr>
               <w:t xml:space="preserve"> efetuar o login com sucesso</w:t>
             </w:r>
+            <w:r>
+              <w:rPr>
+                <w:sz w:val="20"/>
+                <w:szCs w:val="20"/>
+              </w:rPr>
+              <w:t xml:space="preserve"> e aceder aos seus dados</w:t>
+            </w:r>
           </w:p>
         </w:tc>
       </w:tr>
@@ -591,7 +598,35 @@
                 <w:sz w:val="20"/>
                 <w:szCs w:val="20"/>
               </w:rPr>
-              <w:t>4.2) O utilizador assim não acede aos seus dados</w:t>
+              <w:t xml:space="preserve">4.2) O utilizador não </w:t>
+            </w:r>
+            <w:r>
+              <w:rPr>
+                <w:sz w:val="20"/>
+                <w:szCs w:val="20"/>
+              </w:rPr>
+              <w:t xml:space="preserve">consegue </w:t>
+            </w:r>
+            <w:r>
+              <w:rPr>
+                <w:sz w:val="20"/>
+                <w:szCs w:val="20"/>
+              </w:rPr>
+              <w:t>acede</w:t>
+            </w:r>
+            <w:r>
+              <w:rPr>
+                <w:sz w:val="20"/>
+                <w:szCs w:val="20"/>
+              </w:rPr>
+              <w:t>r</w:t>
+            </w:r>
+            <w:r>
+              <w:rPr>
+                <w:sz w:val="20"/>
+                <w:szCs w:val="20"/>
+              </w:rPr>
+              <w:t xml:space="preserve"> aos seus dados</w:t>
             </w:r>
           </w:p>
         </w:tc>
@@ -1031,23 +1066,35 @@
                 <w:sz w:val="20"/>
                 <w:szCs w:val="20"/>
               </w:rPr>
-              <w:t xml:space="preserve">3) O utilizador começa por preencher o </w:t>
-            </w:r>
-            <w:proofErr w:type="spellStart"/>
-            <w:r>
-              <w:rPr>
-                <w:sz w:val="20"/>
-                <w:szCs w:val="20"/>
-              </w:rPr>
-              <w:t>nickname</w:t>
-            </w:r>
-            <w:proofErr w:type="spellEnd"/>
-            <w:r>
-              <w:rPr>
-                <w:sz w:val="20"/>
-                <w:szCs w:val="20"/>
-              </w:rPr>
-              <w:t>, e-mail, nº de telemóvel, data de nascimento e insere também uma foto de perfil.</w:t>
+              <w:t>3) O utilizador começa por preencher o nickname, e-mail, nº de telemóvel</w:t>
+            </w:r>
+            <w:r>
+              <w:rPr>
+                <w:sz w:val="20"/>
+                <w:szCs w:val="20"/>
+              </w:rPr>
+              <w:t xml:space="preserve"> </w:t>
+            </w:r>
+            <w:r>
+              <w:rPr>
+                <w:sz w:val="20"/>
+                <w:szCs w:val="20"/>
+              </w:rPr>
+              <w:t>e</w:t>
+            </w:r>
+            <w:r>
+              <w:rPr>
+                <w:sz w:val="20"/>
+                <w:szCs w:val="20"/>
+              </w:rPr>
+              <w:t xml:space="preserve"> password</w:t>
+            </w:r>
+            <w:r>
+              <w:rPr>
+                <w:sz w:val="20"/>
+                <w:szCs w:val="20"/>
+              </w:rPr>
+              <w:t xml:space="preserve"> </w:t>
             </w:r>
           </w:p>
           <w:p>
@@ -1199,6 +1246,13 @@
                 <w:szCs w:val="20"/>
               </w:rPr>
               <w:t>5.1) O sistema encerrou a criação do perfil</w:t>
+            </w:r>
+            <w:r>
+              <w:rPr>
+                <w:sz w:val="20"/>
+                <w:szCs w:val="20"/>
+              </w:rPr>
+              <w:t>, devido a dados duplicados ou por preencher</w:t>
             </w:r>
           </w:p>
           <w:p>
@@ -1828,7 +1882,21 @@
                 <w:sz w:val="20"/>
                 <w:szCs w:val="20"/>
               </w:rPr>
-              <w:t xml:space="preserve"> “Adicionar Artigo”</w:t>
+              <w:t xml:space="preserve"> “Adicionar Artigo</w:t>
+            </w:r>
+            <w:r>
+              <w:rPr>
+                <w:sz w:val="20"/>
+                <w:szCs w:val="20"/>
+              </w:rPr>
+              <w:t>(s)</w:t>
+            </w:r>
+            <w:r>
+              <w:rPr>
+                <w:sz w:val="20"/>
+                <w:szCs w:val="20"/>
+              </w:rPr>
+              <w:t>”</w:t>
             </w:r>
           </w:p>
           <w:p>
@@ -1851,7 +1919,28 @@
                 <w:sz w:val="20"/>
                 <w:szCs w:val="20"/>
               </w:rPr>
-              <w:t>) O sistema apresenta um registo para adicionar o artigo</w:t>
+              <w:t>) O sistema apresenta um registo para adicionar o</w:t>
+            </w:r>
+            <w:r>
+              <w:rPr>
+                <w:sz w:val="20"/>
+                <w:szCs w:val="20"/>
+              </w:rPr>
+              <w:t>(s)</w:t>
+            </w:r>
+            <w:r>
+              <w:rPr>
+                <w:sz w:val="20"/>
+                <w:szCs w:val="20"/>
+              </w:rPr>
+              <w:t xml:space="preserve"> artigo</w:t>
+            </w:r>
+            <w:r>
+              <w:rPr>
+                <w:sz w:val="20"/>
+                <w:szCs w:val="20"/>
+              </w:rPr>
+              <w:t>(s)</w:t>
             </w:r>
           </w:p>
           <w:p>
@@ -1895,8 +1984,22 @@
                 <w:sz w:val="20"/>
                 <w:szCs w:val="20"/>
               </w:rPr>
+              <w:t>(s)</w:t>
+            </w:r>
+            <w:r>
+              <w:rPr>
+                <w:sz w:val="20"/>
+                <w:szCs w:val="20"/>
+              </w:rPr>
               <w:t xml:space="preserve"> artigo</w:t>
             </w:r>
+            <w:r>
+              <w:rPr>
+                <w:sz w:val="20"/>
+                <w:szCs w:val="20"/>
+              </w:rPr>
+              <w:t>(s)</w:t>
+            </w:r>
           </w:p>
           <w:p>
             <w:pPr>
@@ -1918,7 +2021,28 @@
                 <w:sz w:val="20"/>
                 <w:szCs w:val="20"/>
               </w:rPr>
-              <w:t>) O sistema validou a adição do artigo</w:t>
+              <w:t>) O sistema validou a adição do</w:t>
+            </w:r>
+            <w:r>
+              <w:rPr>
+                <w:sz w:val="20"/>
+                <w:szCs w:val="20"/>
+              </w:rPr>
+              <w:t>(s)</w:t>
+            </w:r>
+            <w:r>
+              <w:rPr>
+                <w:sz w:val="20"/>
+                <w:szCs w:val="20"/>
+              </w:rPr>
+              <w:t xml:space="preserve"> artigo</w:t>
+            </w:r>
+            <w:r>
+              <w:rPr>
+                <w:sz w:val="20"/>
+                <w:szCs w:val="20"/>
+              </w:rPr>
+              <w:t>(s)</w:t>
             </w:r>
           </w:p>
           <w:p>
@@ -2361,7 +2485,43 @@
                 <w:sz w:val="20"/>
                 <w:szCs w:val="20"/>
               </w:rPr>
-              <w:t xml:space="preserve">[O utilizador não forneceu todas as informações necessárias para o artigo] (passo </w:t>
+              <w:t>[O utilizador não forneceu todas as informações necessárias para o</w:t>
+            </w:r>
+            <w:r>
+              <w:rPr>
+                <w:b/>
+                <w:bCs/>
+                <w:sz w:val="20"/>
+                <w:szCs w:val="20"/>
+              </w:rPr>
+              <w:t>(s)</w:t>
+            </w:r>
+            <w:r>
+              <w:rPr>
+                <w:b/>
+                <w:bCs/>
+                <w:sz w:val="20"/>
+                <w:szCs w:val="20"/>
+              </w:rPr>
+              <w:t xml:space="preserve"> artigo</w:t>
+            </w:r>
+            <w:r>
+              <w:rPr>
+                <w:b/>
+                <w:bCs/>
+                <w:sz w:val="20"/>
+                <w:szCs w:val="20"/>
+              </w:rPr>
+              <w:t>(s)</w:t>
+            </w:r>
+            <w:r>
+              <w:rPr>
+                <w:b/>
+                <w:bCs/>
+                <w:sz w:val="20"/>
+                <w:szCs w:val="20"/>
+              </w:rPr>
+              <w:t xml:space="preserve">] (passo </w:t>
             </w:r>
             <w:r>
               <w:rPr>
@@ -2711,7 +2871,7 @@
     <w:tbl>
       <w:tblPr>
         <w:tblStyle w:val="TabelacomGrelha"/>
-        <w:tblpPr w:leftFromText="141" w:rightFromText="141" w:vertAnchor="page" w:horzAnchor="margin" w:tblpY="9033"/>
+        <w:tblpPr w:leftFromText="141" w:rightFromText="141" w:vertAnchor="page" w:horzAnchor="margin" w:tblpY="10991"/>
         <w:tblW w:w="9370" w:type="dxa"/>
         <w:tblInd w:w="0" w:type="dxa"/>
         <w:tblLook w:val="04A0" w:firstRow="1" w:lastRow="0" w:firstColumn="1" w:lastColumn="0" w:noHBand="0" w:noVBand="1"/>
@@ -4255,6 +4415,13 @@
               </w:rPr>
               <w:t>8) O utilizador confirma a transação</w:t>
             </w:r>
+            <w:r>
+              <w:rPr>
+                <w:sz w:val="20"/>
+                <w:szCs w:val="20"/>
+              </w:rPr>
+              <w:t xml:space="preserve"> e remove os fundos do saldo do utilizador</w:t>
+            </w:r>
           </w:p>
           <w:p>
             <w:pPr>
@@ -4469,6 +4636,13 @@
                 <w:szCs w:val="20"/>
               </w:rPr>
               <w:t>e</w:t>
+            </w:r>
+            <w:r>
+              <w:rPr>
+                <w:sz w:val="20"/>
+                <w:szCs w:val="20"/>
+              </w:rPr>
+              <w:t xml:space="preserve"> mais alto</w:t>
             </w:r>
           </w:p>
         </w:tc>
@@ -7619,6 +7793,13 @@
               </w:rPr>
               <w:t>não deixa o utilizador participar no leilão</w:t>
             </w:r>
+            <w:r>
+              <w:rPr>
+                <w:sz w:val="20"/>
+                <w:szCs w:val="20"/>
+              </w:rPr>
+              <w:t>, por falta de saldo suficiente</w:t>
+            </w:r>
           </w:p>
           <w:p>
             <w:pPr>
@@ -7647,7 +7828,14 @@
                 <w:sz w:val="20"/>
                 <w:szCs w:val="20"/>
               </w:rPr>
-              <w:t>O utilizador regressa à sua página de perfil</w:t>
+              <w:t xml:space="preserve">O utilizador </w:t>
+            </w:r>
+            <w:r>
+              <w:rPr>
+                <w:sz w:val="20"/>
+                <w:szCs w:val="20"/>
+              </w:rPr>
+              <w:t>continua a acompanhar o leilão, mas sem qualquer lance</w:t>
             </w:r>
           </w:p>
         </w:tc>
@@ -11454,21 +11642,23 @@
                 <w:sz w:val="20"/>
                 <w:szCs w:val="20"/>
               </w:rPr>
-              <w:t xml:space="preserve">3.1) </w:t>
-            </w:r>
-            <w:r>
-              <w:rPr>
-                <w:sz w:val="20"/>
-                <w:szCs w:val="20"/>
-              </w:rPr>
-              <w:t>O utilizador seleciona a opção “</w:t>
-            </w:r>
-            <w:r>
-              <w:rPr>
-                <w:sz w:val="20"/>
-                <w:szCs w:val="20"/>
-              </w:rPr>
-              <w:t>Retirar</w:t>
+              <w:t>3.1) O utilizador seleciona a opção “Retirar Fundos”</w:t>
+            </w:r>
+          </w:p>
+          <w:p>
+            <w:pPr>
+              <w:spacing w:line="240" w:lineRule="auto"/>
+              <w:rPr>
+                <w:sz w:val="20"/>
+                <w:szCs w:val="20"/>
+              </w:rPr>
+            </w:pPr>
+            <w:r>
+              <w:rPr>
+                <w:sz w:val="20"/>
+                <w:szCs w:val="20"/>
+              </w:rPr>
+              <w:t>3.2)</w:t>
             </w:r>
             <w:r>
               <w:rPr>
@@ -11482,43 +11672,6 @@
                 <w:sz w:val="20"/>
                 <w:szCs w:val="20"/>
               </w:rPr>
-              <w:t>Fundos</w:t>
-            </w:r>
-            <w:r>
-              <w:rPr>
-                <w:sz w:val="20"/>
-                <w:szCs w:val="20"/>
-              </w:rPr>
-              <w:t>”</w:t>
-            </w:r>
-          </w:p>
-          <w:p>
-            <w:pPr>
-              <w:spacing w:line="240" w:lineRule="auto"/>
-              <w:rPr>
-                <w:sz w:val="20"/>
-                <w:szCs w:val="20"/>
-              </w:rPr>
-            </w:pPr>
-            <w:r>
-              <w:rPr>
-                <w:sz w:val="20"/>
-                <w:szCs w:val="20"/>
-              </w:rPr>
-              <w:t>3.2)</w:t>
-            </w:r>
-            <w:r>
-              <w:rPr>
-                <w:sz w:val="20"/>
-                <w:szCs w:val="20"/>
-              </w:rPr>
-              <w:t xml:space="preserve"> </w:t>
-            </w:r>
-            <w:r>
-              <w:rPr>
-                <w:sz w:val="20"/>
-                <w:szCs w:val="20"/>
-              </w:rPr>
               <w:t xml:space="preserve">O sistema mostra as opções para se puder retirar </w:t>
             </w:r>
             <w:r>
@@ -11572,14 +11725,7 @@
                 <w:sz w:val="20"/>
                 <w:szCs w:val="20"/>
               </w:rPr>
-              <w:t>3.4</w:t>
-            </w:r>
-            <w:r>
-              <w:rPr>
-                <w:sz w:val="20"/>
-                <w:szCs w:val="20"/>
-              </w:rPr>
-              <w:t>) O sistema pede confirmação ao utilizador</w:t>
+              <w:t>3.4) O sistema pede confirmação ao utilizador</w:t>
             </w:r>
             <w:r>
               <w:rPr>

</xml_diff>

<commit_message>
Alterações nos use cases, nos modelos e um diagrama básico das interfaces
</commit_message>
<xml_diff>
--- a/Use Case.docx
+++ b/Use Case.docx
@@ -77,13 +77,6 @@
               </w:rPr>
               <w:t>Efetuar o Login</w:t>
             </w:r>
-            <w:r>
-              <w:rPr>
-                <w:sz w:val="20"/>
-                <w:szCs w:val="20"/>
-              </w:rPr>
-              <w:t xml:space="preserve"> </w:t>
-            </w:r>
           </w:p>
         </w:tc>
       </w:tr>
@@ -364,7 +357,14 @@
                 <w:sz w:val="20"/>
                 <w:szCs w:val="20"/>
               </w:rPr>
-              <w:t xml:space="preserve"> e aceder aos seus dados</w:t>
+              <w:t xml:space="preserve"> e </w:t>
+            </w:r>
+            <w:r>
+              <w:rPr>
+                <w:sz w:val="20"/>
+                <w:szCs w:val="20"/>
+              </w:rPr>
+              <w:t>ver a página inicial</w:t>
             </w:r>
           </w:p>
         </w:tc>
@@ -431,23 +431,51 @@
                 <w:sz w:val="20"/>
                 <w:szCs w:val="20"/>
               </w:rPr>
-              <w:t>1) O utilizador acede à página de login da plataforma</w:t>
-            </w:r>
-          </w:p>
-          <w:p>
-            <w:pPr>
-              <w:spacing w:line="240" w:lineRule="auto"/>
-              <w:rPr>
-                <w:sz w:val="20"/>
-                <w:szCs w:val="20"/>
-              </w:rPr>
-            </w:pPr>
-            <w:r>
-              <w:rPr>
-                <w:sz w:val="20"/>
-                <w:szCs w:val="20"/>
-              </w:rPr>
-              <w:t>2) O sistema inicia a página de login do utilizador</w:t>
+              <w:t xml:space="preserve">1) O utilizador </w:t>
+            </w:r>
+            <w:r>
+              <w:rPr>
+                <w:sz w:val="20"/>
+                <w:szCs w:val="20"/>
+              </w:rPr>
+              <w:t>i</w:t>
+            </w:r>
+            <w:r>
+              <w:rPr>
+                <w:sz w:val="20"/>
+                <w:szCs w:val="20"/>
+              </w:rPr>
+              <w:t>n</w:t>
+            </w:r>
+            <w:r>
+              <w:rPr>
+                <w:sz w:val="20"/>
+                <w:szCs w:val="20"/>
+              </w:rPr>
+              <w:t>icia</w:t>
+            </w:r>
+            <w:r>
+              <w:rPr>
+                <w:sz w:val="20"/>
+                <w:szCs w:val="20"/>
+              </w:rPr>
+              <w:t xml:space="preserve"> a plataforma</w:t>
+            </w:r>
+          </w:p>
+          <w:p>
+            <w:pPr>
+              <w:spacing w:line="240" w:lineRule="auto"/>
+              <w:rPr>
+                <w:sz w:val="20"/>
+                <w:szCs w:val="20"/>
+              </w:rPr>
+            </w:pPr>
+            <w:r>
+              <w:rPr>
+                <w:sz w:val="20"/>
+                <w:szCs w:val="20"/>
+              </w:rPr>
+              <w:t>2) O sistema inicia a página de login</w:t>
             </w:r>
           </w:p>
           <w:p>
@@ -502,7 +530,28 @@
                 <w:sz w:val="20"/>
                 <w:szCs w:val="20"/>
               </w:rPr>
-              <w:t>5) O utilizador acede a todos os dados a que tem permissão</w:t>
+              <w:t xml:space="preserve">5) O utilizador </w:t>
+            </w:r>
+            <w:r>
+              <w:rPr>
+                <w:sz w:val="20"/>
+                <w:szCs w:val="20"/>
+              </w:rPr>
+              <w:t xml:space="preserve">consegue </w:t>
+            </w:r>
+            <w:r>
+              <w:rPr>
+                <w:sz w:val="20"/>
+                <w:szCs w:val="20"/>
+              </w:rPr>
+              <w:t>acede</w:t>
+            </w:r>
+            <w:r>
+              <w:rPr>
+                <w:sz w:val="20"/>
+                <w:szCs w:val="20"/>
+              </w:rPr>
+              <w:t>r com sucesso à página inicial</w:t>
             </w:r>
           </w:p>
         </w:tc>
@@ -633,7 +682,14 @@
                 <w:sz w:val="20"/>
                 <w:szCs w:val="20"/>
               </w:rPr>
-              <w:t xml:space="preserve"> aos seus dados</w:t>
+              <w:t xml:space="preserve"> </w:t>
+            </w:r>
+            <w:r>
+              <w:rPr>
+                <w:sz w:val="20"/>
+                <w:szCs w:val="20"/>
+              </w:rPr>
+              <w:t>à página inicial</w:t>
             </w:r>
           </w:p>
         </w:tc>
@@ -1073,7 +1129,7 @@
                 <w:sz w:val="20"/>
                 <w:szCs w:val="20"/>
               </w:rPr>
-              <w:t>3) O utilizador começa por preencher o nickname, e-mail, nº de telemóvel</w:t>
+              <w:t xml:space="preserve">3) O utilizador começa por preencher o nickname, e-mail, </w:t>
             </w:r>
             <w:r>
               <w:rPr>
@@ -1087,14 +1143,21 @@
                 <w:sz w:val="20"/>
                 <w:szCs w:val="20"/>
               </w:rPr>
-              <w:t>e</w:t>
-            </w:r>
-            <w:r>
-              <w:rPr>
-                <w:sz w:val="20"/>
-                <w:szCs w:val="20"/>
-              </w:rPr>
-              <w:t xml:space="preserve"> password</w:t>
+              <w:t xml:space="preserve">password </w:t>
+            </w:r>
+            <w:r>
+              <w:rPr>
+                <w:sz w:val="20"/>
+                <w:szCs w:val="20"/>
+              </w:rPr>
+              <w:t xml:space="preserve">e </w:t>
+            </w:r>
+            <w:r>
+              <w:rPr>
+                <w:sz w:val="20"/>
+                <w:szCs w:val="20"/>
+              </w:rPr>
+              <w:t>nº de telemóvel</w:t>
             </w:r>
             <w:r>
               <w:rPr>
@@ -1117,7 +1180,21 @@
                 <w:sz w:val="20"/>
                 <w:szCs w:val="20"/>
               </w:rPr>
-              <w:t>4) O utilizador, no fim de preencher o registo, guarda todas as informações inseridas</w:t>
+              <w:t xml:space="preserve">4) O utilizador, no fim de preencher o registo, </w:t>
+            </w:r>
+            <w:r>
+              <w:rPr>
+                <w:sz w:val="20"/>
+                <w:szCs w:val="20"/>
+              </w:rPr>
+              <w:t>confirma</w:t>
+            </w:r>
+            <w:r>
+              <w:rPr>
+                <w:sz w:val="20"/>
+                <w:szCs w:val="20"/>
+              </w:rPr>
+              <w:t xml:space="preserve"> todas as informações inseridas</w:t>
             </w:r>
           </w:p>
           <w:p>
@@ -1281,11 +1358,10 @@
         </w:tc>
       </w:tr>
     </w:tbl>
-    <w:p/>
     <w:tbl>
       <w:tblPr>
         <w:tblStyle w:val="TabelacomGrelha"/>
-        <w:tblpPr w:leftFromText="141" w:rightFromText="141" w:vertAnchor="page" w:horzAnchor="margin" w:tblpY="10424"/>
+        <w:tblpPr w:leftFromText="141" w:rightFromText="141" w:vertAnchor="page" w:horzAnchor="margin" w:tblpY="9921"/>
         <w:tblW w:w="9370" w:type="dxa"/>
         <w:tblInd w:w="0" w:type="dxa"/>
         <w:tblLook w:val="04A0" w:firstRow="1" w:lastRow="0" w:firstColumn="1" w:lastColumn="0" w:noHBand="0" w:noVBand="1"/>
@@ -1683,23 +1759,23 @@
                 <w:sz w:val="20"/>
                 <w:szCs w:val="20"/>
               </w:rPr>
-              <w:t xml:space="preserve">1) O utilizador acede à página de leilões </w:t>
-            </w:r>
-          </w:p>
-          <w:p>
-            <w:pPr>
-              <w:spacing w:line="240" w:lineRule="auto"/>
-              <w:rPr>
-                <w:sz w:val="20"/>
-                <w:szCs w:val="20"/>
-              </w:rPr>
-            </w:pPr>
-            <w:r>
-              <w:rPr>
-                <w:sz w:val="20"/>
-                <w:szCs w:val="20"/>
-              </w:rPr>
-              <w:t>2) O sistema mostra todos os leilões disponíveis</w:t>
+              <w:t>1) O utilizador acede à página inicial</w:t>
+            </w:r>
+          </w:p>
+          <w:p>
+            <w:pPr>
+              <w:spacing w:line="240" w:lineRule="auto"/>
+              <w:rPr>
+                <w:sz w:val="20"/>
+                <w:szCs w:val="20"/>
+              </w:rPr>
+            </w:pPr>
+            <w:r>
+              <w:rPr>
+                <w:sz w:val="20"/>
+                <w:szCs w:val="20"/>
+              </w:rPr>
+              <w:t>2) O sistema mostra todos os leilões recomendados</w:t>
             </w:r>
           </w:p>
           <w:p>
@@ -1797,47 +1873,46 @@
               <w:bottom w:val="single" w:sz="4" w:space="0" w:color="auto"/>
               <w:right w:val="single" w:sz="4" w:space="0" w:color="auto"/>
             </w:tcBorders>
-            <w:shd w:val="clear" w:color="auto" w:fill="C00000"/>
-            <w:hideMark/>
-          </w:tcPr>
-          <w:p>
-            <w:pPr>
-              <w:spacing w:line="240" w:lineRule="auto"/>
-              <w:rPr>
-                <w:b/>
-                <w:bCs/>
-                <w:sz w:val="20"/>
-                <w:szCs w:val="20"/>
-              </w:rPr>
-            </w:pPr>
-            <w:r>
-              <w:rPr>
-                <w:b/>
-                <w:bCs/>
-                <w:sz w:val="20"/>
-                <w:szCs w:val="20"/>
-              </w:rPr>
-              <w:t>Fluxo de Exceção (1)</w:t>
-            </w:r>
-          </w:p>
-          <w:p>
-            <w:pPr>
-              <w:spacing w:line="240" w:lineRule="auto"/>
-              <w:rPr>
-                <w:b/>
-                <w:bCs/>
-                <w:sz w:val="20"/>
-                <w:szCs w:val="20"/>
-              </w:rPr>
-            </w:pPr>
-            <w:r>
-              <w:rPr>
-                <w:b/>
-                <w:bCs/>
-                <w:sz w:val="20"/>
-                <w:szCs w:val="20"/>
-              </w:rPr>
-              <w:t>[O leilão já faz parte da lista dos favoritos] (passo 6)</w:t>
+            <w:shd w:val="clear" w:color="auto" w:fill="FFC000"/>
+          </w:tcPr>
+          <w:p>
+            <w:pPr>
+              <w:spacing w:line="240" w:lineRule="auto"/>
+              <w:rPr>
+                <w:b/>
+                <w:bCs/>
+                <w:sz w:val="20"/>
+                <w:szCs w:val="20"/>
+              </w:rPr>
+            </w:pPr>
+            <w:r>
+              <w:rPr>
+                <w:b/>
+                <w:bCs/>
+                <w:sz w:val="20"/>
+                <w:szCs w:val="20"/>
+              </w:rPr>
+              <w:t>Fluxo Alternativo (1)</w:t>
+            </w:r>
+          </w:p>
+          <w:p>
+            <w:pPr>
+              <w:spacing w:line="240" w:lineRule="auto"/>
+              <w:rPr>
+                <w:b/>
+                <w:bCs/>
+                <w:sz w:val="20"/>
+                <w:szCs w:val="20"/>
+              </w:rPr>
+            </w:pPr>
+            <w:r>
+              <w:rPr>
+                <w:b/>
+                <w:bCs/>
+                <w:sz w:val="20"/>
+                <w:szCs w:val="20"/>
+              </w:rPr>
+              <w:t>[O utilizador não interessado nos leilões recomendados] (passo 3)</w:t>
             </w:r>
           </w:p>
         </w:tc>
@@ -1851,27 +1926,59 @@
               <w:right w:val="single" w:sz="4" w:space="0" w:color="auto"/>
             </w:tcBorders>
             <w:shd w:val="clear" w:color="auto" w:fill="FFFFFF" w:themeFill="background1"/>
-            <w:hideMark/>
-          </w:tcPr>
-          <w:p>
-            <w:pPr>
-              <w:spacing w:line="240" w:lineRule="auto"/>
-              <w:rPr>
-                <w:sz w:val="20"/>
-                <w:szCs w:val="20"/>
-              </w:rPr>
-            </w:pPr>
-            <w:r>
-              <w:rPr>
-                <w:sz w:val="20"/>
-                <w:szCs w:val="20"/>
-              </w:rPr>
-              <w:t>6.1) O sistema não deixa adicionar o leilão aos favoritos, para não criar duplicados</w:t>
+          </w:tcPr>
+          <w:p>
+            <w:pPr>
+              <w:spacing w:line="240" w:lineRule="auto"/>
+              <w:rPr>
+                <w:sz w:val="20"/>
+                <w:szCs w:val="20"/>
+              </w:rPr>
+            </w:pPr>
+            <w:r>
+              <w:rPr>
+                <w:sz w:val="20"/>
+                <w:szCs w:val="20"/>
+              </w:rPr>
+              <w:t>3.1) O utilizador pesquisa um leilão à sua escolha</w:t>
+            </w:r>
+          </w:p>
+          <w:p>
+            <w:pPr>
+              <w:spacing w:line="240" w:lineRule="auto"/>
+              <w:rPr>
+                <w:sz w:val="20"/>
+                <w:szCs w:val="20"/>
+              </w:rPr>
+            </w:pPr>
+            <w:r>
+              <w:rPr>
+                <w:sz w:val="20"/>
+                <w:szCs w:val="20"/>
+              </w:rPr>
+              <w:t>3.2) O utilizador escolhe um leilão em que está interessado</w:t>
+            </w:r>
+          </w:p>
+          <w:p>
+            <w:pPr>
+              <w:spacing w:line="240" w:lineRule="auto"/>
+              <w:rPr>
+                <w:sz w:val="20"/>
+                <w:szCs w:val="20"/>
+              </w:rPr>
+            </w:pPr>
+            <w:r>
+              <w:rPr>
+                <w:sz w:val="20"/>
+                <w:szCs w:val="20"/>
+              </w:rPr>
+              <w:t>3.3) Continua no passo 4</w:t>
             </w:r>
           </w:p>
         </w:tc>
       </w:tr>
     </w:tbl>
+    <w:p/>
     <w:p/>
     <w:tbl>
       <w:tblPr>
@@ -2282,21 +2389,7 @@
                 <w:sz w:val="20"/>
                 <w:szCs w:val="20"/>
               </w:rPr>
-              <w:t>) O utilizador no seu perfil</w:t>
-            </w:r>
-            <w:r>
-              <w:rPr>
-                <w:sz w:val="20"/>
-                <w:szCs w:val="20"/>
-              </w:rPr>
-              <w:t>,</w:t>
-            </w:r>
-            <w:r>
-              <w:rPr>
-                <w:sz w:val="20"/>
-                <w:szCs w:val="20"/>
-              </w:rPr>
-              <w:t xml:space="preserve"> seleciona opção de </w:t>
+              <w:t xml:space="preserve">) O utilizador seleciona opção de </w:t>
             </w:r>
             <w:r>
               <w:rPr>
@@ -2398,21 +2491,14 @@
                 <w:sz w:val="20"/>
                 <w:szCs w:val="20"/>
               </w:rPr>
-              <w:t>insere o preço de partida</w:t>
-            </w:r>
-            <w:r>
-              <w:rPr>
-                <w:sz w:val="20"/>
-                <w:szCs w:val="20"/>
-              </w:rPr>
-              <w:t xml:space="preserve">, </w:t>
-            </w:r>
-            <w:r>
-              <w:rPr>
-                <w:sz w:val="20"/>
-                <w:szCs w:val="20"/>
-              </w:rPr>
-              <w:t>de reserva, data e hora de fim e de início</w:t>
+              <w:t>insere</w:t>
+            </w:r>
+            <w:r>
+              <w:rPr>
+                <w:sz w:val="20"/>
+                <w:szCs w:val="20"/>
+              </w:rPr>
+              <w:t xml:space="preserve"> todas as informações necessárias acerca do preço, duração, data e hora de início e acerca do artigo</w:t>
             </w:r>
             <w:r>
               <w:rPr>
@@ -2442,7 +2528,21 @@
                 <w:sz w:val="20"/>
                 <w:szCs w:val="20"/>
               </w:rPr>
-              <w:t>) O sistema validou as informações</w:t>
+              <w:t>) O sistema validou as informaçõe</w:t>
+            </w:r>
+            <w:r>
+              <w:rPr>
+                <w:sz w:val="20"/>
+                <w:szCs w:val="20"/>
+              </w:rPr>
+              <w:t>s</w:t>
+            </w:r>
+            <w:r>
+              <w:rPr>
+                <w:sz w:val="20"/>
+                <w:szCs w:val="20"/>
+              </w:rPr>
+              <w:t>.</w:t>
             </w:r>
           </w:p>
           <w:p>
@@ -2465,35 +2565,42 @@
                 <w:sz w:val="20"/>
                 <w:szCs w:val="20"/>
               </w:rPr>
-              <w:t xml:space="preserve">) </w:t>
-            </w:r>
-            <w:r>
-              <w:rPr>
-                <w:sz w:val="20"/>
-                <w:szCs w:val="20"/>
-              </w:rPr>
-              <w:t>O utilizador seleciona em seguida, a opção</w:t>
-            </w:r>
-            <w:r>
-              <w:rPr>
-                <w:sz w:val="20"/>
-                <w:szCs w:val="20"/>
-              </w:rPr>
-              <w:t xml:space="preserve"> “Adicionar Artigo</w:t>
-            </w:r>
-            <w:r>
-              <w:rPr>
-                <w:sz w:val="20"/>
-                <w:szCs w:val="20"/>
-              </w:rPr>
-              <w:t>(s)</w:t>
-            </w:r>
-            <w:r>
-              <w:rPr>
-                <w:sz w:val="20"/>
-                <w:szCs w:val="20"/>
-              </w:rPr>
-              <w:t>”</w:t>
+              <w:t>) O utilizador depois de rever os dados inseridos</w:t>
+            </w:r>
+            <w:r>
+              <w:rPr>
+                <w:sz w:val="20"/>
+                <w:szCs w:val="20"/>
+              </w:rPr>
+              <w:t xml:space="preserve">, confirma </w:t>
+            </w:r>
+            <w:r>
+              <w:rPr>
+                <w:sz w:val="20"/>
+                <w:szCs w:val="20"/>
+              </w:rPr>
+              <w:t>que quer</w:t>
+            </w:r>
+            <w:r>
+              <w:rPr>
+                <w:sz w:val="20"/>
+                <w:szCs w:val="20"/>
+              </w:rPr>
+              <w:t xml:space="preserve"> cria</w:t>
+            </w:r>
+            <w:r>
+              <w:rPr>
+                <w:sz w:val="20"/>
+                <w:szCs w:val="20"/>
+              </w:rPr>
+              <w:t>r</w:t>
+            </w:r>
+            <w:r>
+              <w:rPr>
+                <w:sz w:val="20"/>
+                <w:szCs w:val="20"/>
+              </w:rPr>
+              <w:t xml:space="preserve"> o leilão</w:t>
             </w:r>
           </w:p>
           <w:p>
@@ -2510,217 +2617,6 @@
                 <w:szCs w:val="20"/>
               </w:rPr>
               <w:t>6</w:t>
-            </w:r>
-            <w:r>
-              <w:rPr>
-                <w:sz w:val="20"/>
-                <w:szCs w:val="20"/>
-              </w:rPr>
-              <w:t>) O sistema apresenta um registo para adicionar o</w:t>
-            </w:r>
-            <w:r>
-              <w:rPr>
-                <w:sz w:val="20"/>
-                <w:szCs w:val="20"/>
-              </w:rPr>
-              <w:t>(s)</w:t>
-            </w:r>
-            <w:r>
-              <w:rPr>
-                <w:sz w:val="20"/>
-                <w:szCs w:val="20"/>
-              </w:rPr>
-              <w:t xml:space="preserve"> artigo</w:t>
-            </w:r>
-            <w:r>
-              <w:rPr>
-                <w:sz w:val="20"/>
-                <w:szCs w:val="20"/>
-              </w:rPr>
-              <w:t>(s)</w:t>
-            </w:r>
-          </w:p>
-          <w:p>
-            <w:pPr>
-              <w:spacing w:line="240" w:lineRule="auto"/>
-              <w:rPr>
-                <w:sz w:val="20"/>
-                <w:szCs w:val="20"/>
-              </w:rPr>
-            </w:pPr>
-            <w:r>
-              <w:rPr>
-                <w:sz w:val="20"/>
-                <w:szCs w:val="20"/>
-              </w:rPr>
-              <w:t>7</w:t>
-            </w:r>
-            <w:r>
-              <w:rPr>
-                <w:sz w:val="20"/>
-                <w:szCs w:val="20"/>
-              </w:rPr>
-              <w:t>)</w:t>
-            </w:r>
-            <w:r>
-              <w:rPr>
-                <w:sz w:val="20"/>
-                <w:szCs w:val="20"/>
-              </w:rPr>
-              <w:t xml:space="preserve"> O utilizador nesse registo, insere as informações </w:t>
-            </w:r>
-            <w:r>
-              <w:rPr>
-                <w:sz w:val="20"/>
-                <w:szCs w:val="20"/>
-              </w:rPr>
-              <w:t>que se referem ao</w:t>
-            </w:r>
-            <w:r>
-              <w:rPr>
-                <w:sz w:val="20"/>
-                <w:szCs w:val="20"/>
-              </w:rPr>
-              <w:t>(s)</w:t>
-            </w:r>
-            <w:r>
-              <w:rPr>
-                <w:sz w:val="20"/>
-                <w:szCs w:val="20"/>
-              </w:rPr>
-              <w:t xml:space="preserve"> artigo</w:t>
-            </w:r>
-            <w:r>
-              <w:rPr>
-                <w:sz w:val="20"/>
-                <w:szCs w:val="20"/>
-              </w:rPr>
-              <w:t>(s)</w:t>
-            </w:r>
-          </w:p>
-          <w:p>
-            <w:pPr>
-              <w:spacing w:line="240" w:lineRule="auto"/>
-              <w:rPr>
-                <w:sz w:val="20"/>
-                <w:szCs w:val="20"/>
-              </w:rPr>
-            </w:pPr>
-            <w:r>
-              <w:rPr>
-                <w:sz w:val="20"/>
-                <w:szCs w:val="20"/>
-              </w:rPr>
-              <w:t>8</w:t>
-            </w:r>
-            <w:r>
-              <w:rPr>
-                <w:sz w:val="20"/>
-                <w:szCs w:val="20"/>
-              </w:rPr>
-              <w:t>) O sistema validou a adição do</w:t>
-            </w:r>
-            <w:r>
-              <w:rPr>
-                <w:sz w:val="20"/>
-                <w:szCs w:val="20"/>
-              </w:rPr>
-              <w:t>(s)</w:t>
-            </w:r>
-            <w:r>
-              <w:rPr>
-                <w:sz w:val="20"/>
-                <w:szCs w:val="20"/>
-              </w:rPr>
-              <w:t xml:space="preserve"> artigo</w:t>
-            </w:r>
-            <w:r>
-              <w:rPr>
-                <w:sz w:val="20"/>
-                <w:szCs w:val="20"/>
-              </w:rPr>
-              <w:t>(s)</w:t>
-            </w:r>
-          </w:p>
-          <w:p>
-            <w:pPr>
-              <w:spacing w:line="240" w:lineRule="auto"/>
-              <w:rPr>
-                <w:sz w:val="20"/>
-                <w:szCs w:val="20"/>
-              </w:rPr>
-            </w:pPr>
-            <w:r>
-              <w:rPr>
-                <w:sz w:val="20"/>
-                <w:szCs w:val="20"/>
-              </w:rPr>
-              <w:t>9</w:t>
-            </w:r>
-            <w:r>
-              <w:rPr>
-                <w:sz w:val="20"/>
-                <w:szCs w:val="20"/>
-              </w:rPr>
-              <w:t>) O utilizador depois de rever os dados inseridos</w:t>
-            </w:r>
-            <w:r>
-              <w:rPr>
-                <w:sz w:val="20"/>
-                <w:szCs w:val="20"/>
-              </w:rPr>
-              <w:t xml:space="preserve">, confirma </w:t>
-            </w:r>
-            <w:r>
-              <w:rPr>
-                <w:sz w:val="20"/>
-                <w:szCs w:val="20"/>
-              </w:rPr>
-              <w:t>que quer</w:t>
-            </w:r>
-            <w:r>
-              <w:rPr>
-                <w:sz w:val="20"/>
-                <w:szCs w:val="20"/>
-              </w:rPr>
-              <w:t xml:space="preserve"> cria</w:t>
-            </w:r>
-            <w:r>
-              <w:rPr>
-                <w:sz w:val="20"/>
-                <w:szCs w:val="20"/>
-              </w:rPr>
-              <w:t>r</w:t>
-            </w:r>
-            <w:r>
-              <w:rPr>
-                <w:sz w:val="20"/>
-                <w:szCs w:val="20"/>
-              </w:rPr>
-              <w:t xml:space="preserve"> o leilão</w:t>
-            </w:r>
-          </w:p>
-          <w:p>
-            <w:pPr>
-              <w:spacing w:line="240" w:lineRule="auto"/>
-              <w:rPr>
-                <w:sz w:val="20"/>
-                <w:szCs w:val="20"/>
-              </w:rPr>
-            </w:pPr>
-            <w:r>
-              <w:rPr>
-                <w:sz w:val="20"/>
-                <w:szCs w:val="20"/>
-              </w:rPr>
-              <w:t>1</w:t>
-            </w:r>
-            <w:r>
-              <w:rPr>
-                <w:sz w:val="20"/>
-                <w:szCs w:val="20"/>
-              </w:rPr>
-              <w:t>0</w:t>
             </w:r>
             <w:r>
               <w:rPr>
@@ -3082,52 +2978,34 @@
                 <w:sz w:val="20"/>
                 <w:szCs w:val="20"/>
               </w:rPr>
-              <w:t>[O utilizador não forneceu todas as informações necessárias para o</w:t>
-            </w:r>
-            <w:r>
-              <w:rPr>
-                <w:b/>
-                <w:bCs/>
-                <w:sz w:val="20"/>
-                <w:szCs w:val="20"/>
-              </w:rPr>
-              <w:t>(s)</w:t>
-            </w:r>
-            <w:r>
-              <w:rPr>
-                <w:b/>
-                <w:bCs/>
-                <w:sz w:val="20"/>
-                <w:szCs w:val="20"/>
-              </w:rPr>
-              <w:t xml:space="preserve"> artigo</w:t>
-            </w:r>
-            <w:r>
-              <w:rPr>
-                <w:b/>
-                <w:bCs/>
-                <w:sz w:val="20"/>
-                <w:szCs w:val="20"/>
-              </w:rPr>
-              <w:t>(s)</w:t>
-            </w:r>
-            <w:r>
-              <w:rPr>
-                <w:b/>
-                <w:bCs/>
-                <w:sz w:val="20"/>
-                <w:szCs w:val="20"/>
-              </w:rPr>
-              <w:t xml:space="preserve">] (passo </w:t>
-            </w:r>
-            <w:r>
-              <w:rPr>
-                <w:b/>
-                <w:bCs/>
-                <w:sz w:val="20"/>
-                <w:szCs w:val="20"/>
-              </w:rPr>
-              <w:t>7</w:t>
+              <w:t xml:space="preserve">[O utilizador </w:t>
+            </w:r>
+            <w:r>
+              <w:rPr>
+                <w:b/>
+                <w:bCs/>
+                <w:sz w:val="20"/>
+                <w:szCs w:val="20"/>
+              </w:rPr>
+              <w:t>quer adicionar mais um artigo]</w:t>
+            </w:r>
+            <w:r>
+              <w:rPr>
+                <w:b/>
+                <w:bCs/>
+                <w:sz w:val="20"/>
+                <w:szCs w:val="20"/>
+              </w:rPr>
+              <w:t xml:space="preserve"> (passo </w:t>
+            </w:r>
+            <w:r>
+              <w:rPr>
+                <w:b/>
+                <w:bCs/>
+                <w:sz w:val="20"/>
+                <w:szCs w:val="20"/>
+              </w:rPr>
+              <w:t>4</w:t>
             </w:r>
             <w:r>
               <w:rPr>
@@ -3164,44 +3042,81 @@
                 <w:sz w:val="20"/>
                 <w:szCs w:val="20"/>
               </w:rPr>
-              <w:t>7</w:t>
-            </w:r>
-            <w:r>
-              <w:rPr>
-                <w:sz w:val="20"/>
-                <w:szCs w:val="20"/>
-              </w:rPr>
-              <w:t>.1)</w:t>
-            </w:r>
-            <w:r>
-              <w:rPr>
-                <w:sz w:val="20"/>
-                <w:szCs w:val="20"/>
-              </w:rPr>
-              <w:t xml:space="preserve"> O utilizador insere as informações em falta</w:t>
-            </w:r>
-          </w:p>
-          <w:p>
-            <w:pPr>
-              <w:spacing w:line="240" w:lineRule="auto"/>
-              <w:rPr>
-                <w:sz w:val="20"/>
-                <w:szCs w:val="20"/>
-              </w:rPr>
-            </w:pPr>
-            <w:r>
-              <w:rPr>
-                <w:sz w:val="20"/>
-                <w:szCs w:val="20"/>
-              </w:rPr>
-              <w:t>7</w:t>
-            </w:r>
-            <w:r>
-              <w:rPr>
-                <w:sz w:val="20"/>
-                <w:szCs w:val="20"/>
-              </w:rPr>
-              <w:t xml:space="preserve">.2) </w:t>
+              <w:t>4</w:t>
+            </w:r>
+            <w:r>
+              <w:rPr>
+                <w:sz w:val="20"/>
+                <w:szCs w:val="20"/>
+              </w:rPr>
+              <w:t>.1</w:t>
+            </w:r>
+            <w:r>
+              <w:rPr>
+                <w:sz w:val="20"/>
+                <w:szCs w:val="20"/>
+              </w:rPr>
+              <w:t>)</w:t>
+            </w:r>
+            <w:r>
+              <w:rPr>
+                <w:sz w:val="20"/>
+                <w:szCs w:val="20"/>
+              </w:rPr>
+              <w:t xml:space="preserve"> O utilizador </w:t>
+            </w:r>
+            <w:r>
+              <w:rPr>
+                <w:sz w:val="20"/>
+                <w:szCs w:val="20"/>
+              </w:rPr>
+              <w:t>clica no botão de adicionar um novo artigo</w:t>
+            </w:r>
+          </w:p>
+          <w:p>
+            <w:pPr>
+              <w:spacing w:line="240" w:lineRule="auto"/>
+              <w:rPr>
+                <w:sz w:val="20"/>
+                <w:szCs w:val="20"/>
+              </w:rPr>
+            </w:pPr>
+            <w:r>
+              <w:rPr>
+                <w:sz w:val="20"/>
+                <w:szCs w:val="20"/>
+              </w:rPr>
+              <w:t>4</w:t>
+            </w:r>
+            <w:r>
+              <w:rPr>
+                <w:sz w:val="20"/>
+                <w:szCs w:val="20"/>
+              </w:rPr>
+              <w:t>.2) Aparece novamente todas as informações necessárias à adição de um novo artigo</w:t>
+            </w:r>
+          </w:p>
+          <w:p>
+            <w:pPr>
+              <w:spacing w:line="240" w:lineRule="auto"/>
+              <w:rPr>
+                <w:sz w:val="20"/>
+                <w:szCs w:val="20"/>
+              </w:rPr>
+            </w:pPr>
+            <w:r>
+              <w:rPr>
+                <w:sz w:val="20"/>
+                <w:szCs w:val="20"/>
+              </w:rPr>
+              <w:t>4.3</w:t>
+            </w:r>
+            <w:r>
+              <w:rPr>
+                <w:sz w:val="20"/>
+                <w:szCs w:val="20"/>
+              </w:rPr>
+              <w:t xml:space="preserve">) </w:t>
             </w:r>
             <w:r>
               <w:rPr>
@@ -3229,7 +3144,14 @@
                 <w:sz w:val="20"/>
                 <w:szCs w:val="20"/>
               </w:rPr>
-              <w:t>o passo 8</w:t>
+              <w:t xml:space="preserve">o passo </w:t>
+            </w:r>
+            <w:r>
+              <w:rPr>
+                <w:sz w:val="20"/>
+                <w:szCs w:val="20"/>
+              </w:rPr>
+              <w:t>4</w:t>
             </w:r>
           </w:p>
         </w:tc>
@@ -3406,7 +3328,7 @@
                 <w:sz w:val="20"/>
                 <w:szCs w:val="20"/>
               </w:rPr>
-              <w:t>9</w:t>
+              <w:t>5</w:t>
             </w:r>
             <w:r>
               <w:rPr>
@@ -3429,7 +3351,7 @@
                 <w:sz w:val="20"/>
                 <w:szCs w:val="20"/>
               </w:rPr>
-              <w:t>9</w:t>
+              <w:t>5</w:t>
             </w:r>
             <w:r>
               <w:rPr>
@@ -3452,14 +3374,21 @@
                 <w:sz w:val="20"/>
                 <w:szCs w:val="20"/>
               </w:rPr>
-              <w:t>9</w:t>
-            </w:r>
-            <w:r>
-              <w:rPr>
-                <w:sz w:val="20"/>
-                <w:szCs w:val="20"/>
-              </w:rPr>
-              <w:t>.3) O utilizador regressa à sua página de perfil</w:t>
+              <w:t>5</w:t>
+            </w:r>
+            <w:r>
+              <w:rPr>
+                <w:sz w:val="20"/>
+                <w:szCs w:val="20"/>
+              </w:rPr>
+              <w:t>.3) O utilizador regressa à sua página</w:t>
+            </w:r>
+            <w:r>
+              <w:rPr>
+                <w:sz w:val="20"/>
+                <w:szCs w:val="20"/>
+              </w:rPr>
+              <w:t xml:space="preserve"> inicial</w:t>
             </w:r>
           </w:p>
         </w:tc>
@@ -3893,7 +3822,35 @@
                 <w:sz w:val="20"/>
                 <w:szCs w:val="20"/>
               </w:rPr>
-              <w:t>2) O utilizador pesquisa o ID do leilão ou palavras-chave relacionadas com o leilão que procura</w:t>
+              <w:t xml:space="preserve">2) O utilizador pesquisa o ID do leilão ou </w:t>
+            </w:r>
+            <w:r>
+              <w:rPr>
+                <w:sz w:val="20"/>
+                <w:szCs w:val="20"/>
+              </w:rPr>
+              <w:t>usa um dos outro parâmetros</w:t>
+            </w:r>
+            <w:r>
+              <w:rPr>
+                <w:sz w:val="20"/>
+                <w:szCs w:val="20"/>
+              </w:rPr>
+              <w:t xml:space="preserve"> relacionad</w:t>
+            </w:r>
+            <w:r>
+              <w:rPr>
+                <w:sz w:val="20"/>
+                <w:szCs w:val="20"/>
+              </w:rPr>
+              <w:t>o</w:t>
+            </w:r>
+            <w:r>
+              <w:rPr>
+                <w:sz w:val="20"/>
+                <w:szCs w:val="20"/>
+              </w:rPr>
+              <w:t>s com o leilão que procura</w:t>
             </w:r>
           </w:p>
           <w:p>
@@ -8811,14 +8768,7 @@
                 <w:sz w:val="20"/>
                 <w:szCs w:val="20"/>
               </w:rPr>
-              <w:t xml:space="preserve">4) O sistema pede confirmação ao utilizador </w:t>
-            </w:r>
-            <w:r>
-              <w:rPr>
-                <w:sz w:val="20"/>
-                <w:szCs w:val="20"/>
-              </w:rPr>
-              <w:t>do depósito de fundos</w:t>
+              <w:t>4) O sistema pede confirmação ao utilizador do depósito de fundos</w:t>
             </w:r>
           </w:p>
           <w:p>
@@ -8974,21 +8924,7 @@
                 <w:sz w:val="20"/>
                 <w:szCs w:val="20"/>
               </w:rPr>
-              <w:t xml:space="preserve"> </w:t>
-            </w:r>
-            <w:r>
-              <w:rPr>
-                <w:sz w:val="20"/>
-                <w:szCs w:val="20"/>
-              </w:rPr>
-              <w:t>e clica para pedir o</w:t>
-            </w:r>
-            <w:r>
-              <w:rPr>
-                <w:sz w:val="20"/>
-                <w:szCs w:val="20"/>
-              </w:rPr>
-              <w:t xml:space="preserve"> levantamento de fundos</w:t>
+              <w:t xml:space="preserve"> e clica para pedir o levantamento de fundos</w:t>
             </w:r>
           </w:p>
           <w:p>
@@ -9444,7 +9380,14 @@
                 <w:sz w:val="20"/>
                 <w:szCs w:val="20"/>
               </w:rPr>
-              <w:t>O utilizador efetuou o login com sucesso</w:t>
+              <w:t xml:space="preserve">O utilizador </w:t>
+            </w:r>
+            <w:r>
+              <w:rPr>
+                <w:sz w:val="20"/>
+                <w:szCs w:val="20"/>
+              </w:rPr>
+              <w:t>tem um leilão na lista dos favoritos</w:t>
             </w:r>
           </w:p>
         </w:tc>
@@ -9578,39 +9521,88 @@
                 <w:sz w:val="20"/>
                 <w:szCs w:val="20"/>
               </w:rPr>
-              <w:t xml:space="preserve">1) O utilizador acede à página de leilões </w:t>
-            </w:r>
-          </w:p>
-          <w:p>
-            <w:pPr>
-              <w:spacing w:line="240" w:lineRule="auto"/>
-              <w:rPr>
-                <w:sz w:val="20"/>
-                <w:szCs w:val="20"/>
-              </w:rPr>
-            </w:pPr>
-            <w:r>
-              <w:rPr>
-                <w:sz w:val="20"/>
-                <w:szCs w:val="20"/>
-              </w:rPr>
-              <w:t>2) O sistema mostra todos os leilões disponíveis</w:t>
-            </w:r>
-          </w:p>
-          <w:p>
-            <w:pPr>
-              <w:spacing w:line="240" w:lineRule="auto"/>
-              <w:rPr>
-                <w:sz w:val="20"/>
-                <w:szCs w:val="20"/>
-              </w:rPr>
-            </w:pPr>
-            <w:r>
-              <w:rPr>
-                <w:sz w:val="20"/>
-                <w:szCs w:val="20"/>
-              </w:rPr>
-              <w:t>3) O utilizador depois de verificar as informações de alguns leilões, escolhe um deles</w:t>
+              <w:t>1) O utilizador acede à página d</w:t>
+            </w:r>
+            <w:r>
+              <w:rPr>
+                <w:sz w:val="20"/>
+                <w:szCs w:val="20"/>
+              </w:rPr>
+              <w:t>os seus</w:t>
+            </w:r>
+            <w:r>
+              <w:rPr>
+                <w:sz w:val="20"/>
+                <w:szCs w:val="20"/>
+              </w:rPr>
+              <w:t xml:space="preserve"> leilões</w:t>
+            </w:r>
+            <w:r>
+              <w:rPr>
+                <w:sz w:val="20"/>
+                <w:szCs w:val="20"/>
+              </w:rPr>
+              <w:t xml:space="preserve"> a observar</w:t>
+            </w:r>
+            <w:r>
+              <w:rPr>
+                <w:sz w:val="20"/>
+                <w:szCs w:val="20"/>
+              </w:rPr>
+              <w:t xml:space="preserve"> </w:t>
+            </w:r>
+          </w:p>
+          <w:p>
+            <w:pPr>
+              <w:spacing w:line="240" w:lineRule="auto"/>
+              <w:rPr>
+                <w:sz w:val="20"/>
+                <w:szCs w:val="20"/>
+              </w:rPr>
+            </w:pPr>
+            <w:r>
+              <w:rPr>
+                <w:sz w:val="20"/>
+                <w:szCs w:val="20"/>
+              </w:rPr>
+              <w:t xml:space="preserve">2) O sistema mostra todos os leilões </w:t>
+            </w:r>
+            <w:r>
+              <w:rPr>
+                <w:sz w:val="20"/>
+                <w:szCs w:val="20"/>
+              </w:rPr>
+              <w:t>a observar pelo utilizador</w:t>
+            </w:r>
+          </w:p>
+          <w:p>
+            <w:pPr>
+              <w:spacing w:line="240" w:lineRule="auto"/>
+              <w:rPr>
+                <w:sz w:val="20"/>
+                <w:szCs w:val="20"/>
+              </w:rPr>
+            </w:pPr>
+            <w:r>
+              <w:rPr>
+                <w:sz w:val="20"/>
+                <w:szCs w:val="20"/>
+              </w:rPr>
+              <w:t>3) O utilizador depois de verificar as informações d</w:t>
+            </w:r>
+            <w:r>
+              <w:rPr>
+                <w:sz w:val="20"/>
+                <w:szCs w:val="20"/>
+              </w:rPr>
+              <w:t>os</w:t>
+            </w:r>
+            <w:r>
+              <w:rPr>
+                <w:sz w:val="20"/>
+                <w:szCs w:val="20"/>
+              </w:rPr>
+              <w:t xml:space="preserve"> leilões, escolhe um deles</w:t>
             </w:r>
           </w:p>
           <w:p>
@@ -9642,7 +9634,14 @@
                 <w:sz w:val="20"/>
                 <w:szCs w:val="20"/>
               </w:rPr>
-              <w:t>5) O utilizador seleciona a opção “Remover dos Favoritos”</w:t>
+              <w:t xml:space="preserve">5) O utilizador </w:t>
+            </w:r>
+            <w:r>
+              <w:rPr>
+                <w:sz w:val="20"/>
+                <w:szCs w:val="20"/>
+              </w:rPr>
+              <w:t>clica em cima do coração que demonstra que o leilão está nos favoritos</w:t>
             </w:r>
           </w:p>
           <w:p>
@@ -9693,7 +9692,7 @@
     <w:tbl>
       <w:tblPr>
         <w:tblStyle w:val="TabelacomGrelha"/>
-        <w:tblpPr w:leftFromText="141" w:rightFromText="141" w:vertAnchor="page" w:horzAnchor="margin" w:tblpXSpec="center" w:tblpY="5831"/>
+        <w:tblpPr w:leftFromText="141" w:rightFromText="141" w:vertAnchor="page" w:horzAnchor="margin" w:tblpXSpec="center" w:tblpY="6642"/>
         <w:tblW w:w="9370" w:type="dxa"/>
         <w:tblInd w:w="0" w:type="dxa"/>
         <w:tblLook w:val="04A0" w:firstRow="1" w:lastRow="0" w:firstColumn="1" w:lastColumn="0" w:noHBand="0" w:noVBand="1"/>
@@ -10114,25 +10113,7 @@
                 <w:sz w:val="20"/>
                 <w:szCs w:val="20"/>
               </w:rPr>
-              <w:t xml:space="preserve">[] (passo </w:t>
-            </w:r>
-            <w:r>
-              <w:rPr>
-                <w:b/>
-                <w:bCs/>
-                <w:sz w:val="20"/>
-                <w:szCs w:val="20"/>
-              </w:rPr>
-              <w:t>X</w:t>
-            </w:r>
-            <w:r>
-              <w:rPr>
-                <w:b/>
-                <w:bCs/>
-                <w:sz w:val="20"/>
-                <w:szCs w:val="20"/>
-              </w:rPr>
-              <w:t>)</w:t>
+              <w:t>[] (passo X)</w:t>
             </w:r>
           </w:p>
         </w:tc>
@@ -10212,25 +10193,7 @@
                 <w:sz w:val="20"/>
                 <w:szCs w:val="20"/>
               </w:rPr>
-              <w:t xml:space="preserve">[] (passo </w:t>
-            </w:r>
-            <w:r>
-              <w:rPr>
-                <w:b/>
-                <w:bCs/>
-                <w:sz w:val="20"/>
-                <w:szCs w:val="20"/>
-              </w:rPr>
-              <w:t>X</w:t>
-            </w:r>
-            <w:r>
-              <w:rPr>
-                <w:b/>
-                <w:bCs/>
-                <w:sz w:val="20"/>
-                <w:szCs w:val="20"/>
-              </w:rPr>
-              <w:t>)</w:t>
+              <w:t>[] (passo X)</w:t>
             </w:r>
           </w:p>
         </w:tc>
@@ -10254,6 +10217,708 @@
                 <w:szCs w:val="20"/>
               </w:rPr>
             </w:pPr>
+          </w:p>
+        </w:tc>
+      </w:tr>
+    </w:tbl>
+    <w:p>
+      <w:pPr>
+        <w:spacing w:line="240" w:lineRule="auto"/>
+      </w:pPr>
+    </w:p>
+    <w:tbl>
+      <w:tblPr>
+        <w:tblStyle w:val="TabelacomGrelha"/>
+        <w:tblpPr w:leftFromText="141" w:rightFromText="141" w:vertAnchor="page" w:horzAnchor="margin" w:tblpXSpec="center" w:tblpY="9374"/>
+        <w:tblW w:w="9370" w:type="dxa"/>
+        <w:tblInd w:w="0" w:type="dxa"/>
+        <w:tblLook w:val="04A0" w:firstRow="1" w:lastRow="0" w:firstColumn="1" w:lastColumn="0" w:noHBand="0" w:noVBand="1"/>
+      </w:tblPr>
+      <w:tblGrid>
+        <w:gridCol w:w="2263"/>
+        <w:gridCol w:w="7107"/>
+      </w:tblGrid>
+      <w:tr>
+        <w:trPr>
+          <w:trHeight w:val="18"/>
+        </w:trPr>
+        <w:tc>
+          <w:tcPr>
+            <w:tcW w:w="2263" w:type="dxa"/>
+            <w:tcBorders>
+              <w:top w:val="single" w:sz="4" w:space="0" w:color="auto"/>
+              <w:left w:val="single" w:sz="4" w:space="0" w:color="auto"/>
+              <w:bottom w:val="single" w:sz="4" w:space="0" w:color="auto"/>
+              <w:right w:val="single" w:sz="4" w:space="0" w:color="auto"/>
+            </w:tcBorders>
+            <w:shd w:val="clear" w:color="auto" w:fill="000000" w:themeFill="text1"/>
+            <w:hideMark/>
+          </w:tcPr>
+          <w:p>
+            <w:pPr>
+              <w:spacing w:line="240" w:lineRule="auto"/>
+              <w:rPr>
+                <w:b/>
+                <w:bCs/>
+                <w:sz w:val="20"/>
+                <w:szCs w:val="20"/>
+              </w:rPr>
+            </w:pPr>
+            <w:r>
+              <w:rPr>
+                <w:b/>
+                <w:bCs/>
+                <w:sz w:val="20"/>
+                <w:szCs w:val="20"/>
+              </w:rPr>
+              <w:t>Use Case</w:t>
+            </w:r>
+          </w:p>
+        </w:tc>
+        <w:tc>
+          <w:tcPr>
+            <w:tcW w:w="7107" w:type="dxa"/>
+            <w:tcBorders>
+              <w:top w:val="single" w:sz="4" w:space="0" w:color="auto"/>
+              <w:left w:val="single" w:sz="4" w:space="0" w:color="auto"/>
+              <w:bottom w:val="single" w:sz="4" w:space="0" w:color="auto"/>
+              <w:right w:val="single" w:sz="4" w:space="0" w:color="auto"/>
+            </w:tcBorders>
+            <w:hideMark/>
+          </w:tcPr>
+          <w:p>
+            <w:pPr>
+              <w:spacing w:line="240" w:lineRule="auto"/>
+              <w:rPr>
+                <w:sz w:val="20"/>
+                <w:szCs w:val="20"/>
+              </w:rPr>
+            </w:pPr>
+            <w:r>
+              <w:rPr>
+                <w:sz w:val="20"/>
+                <w:szCs w:val="20"/>
+              </w:rPr>
+              <w:t>Efetuar o Login</w:t>
+            </w:r>
+          </w:p>
+        </w:tc>
+      </w:tr>
+      <w:tr>
+        <w:trPr>
+          <w:trHeight w:val="18"/>
+        </w:trPr>
+        <w:tc>
+          <w:tcPr>
+            <w:tcW w:w="2263" w:type="dxa"/>
+            <w:tcBorders>
+              <w:top w:val="single" w:sz="4" w:space="0" w:color="auto"/>
+              <w:left w:val="single" w:sz="4" w:space="0" w:color="auto"/>
+              <w:bottom w:val="single" w:sz="4" w:space="0" w:color="auto"/>
+              <w:right w:val="single" w:sz="4" w:space="0" w:color="auto"/>
+            </w:tcBorders>
+            <w:shd w:val="clear" w:color="auto" w:fill="000000" w:themeFill="text1"/>
+          </w:tcPr>
+          <w:p>
+            <w:pPr>
+              <w:spacing w:line="240" w:lineRule="auto"/>
+              <w:rPr>
+                <w:b/>
+                <w:bCs/>
+                <w:sz w:val="20"/>
+                <w:szCs w:val="20"/>
+              </w:rPr>
+            </w:pPr>
+            <w:r>
+              <w:rPr>
+                <w:b/>
+                <w:bCs/>
+                <w:sz w:val="20"/>
+                <w:szCs w:val="20"/>
+              </w:rPr>
+              <w:t>Descrição</w:t>
+            </w:r>
+          </w:p>
+        </w:tc>
+        <w:tc>
+          <w:tcPr>
+            <w:tcW w:w="7107" w:type="dxa"/>
+            <w:tcBorders>
+              <w:top w:val="single" w:sz="4" w:space="0" w:color="auto"/>
+              <w:left w:val="single" w:sz="4" w:space="0" w:color="auto"/>
+              <w:bottom w:val="single" w:sz="4" w:space="0" w:color="auto"/>
+              <w:right w:val="single" w:sz="4" w:space="0" w:color="auto"/>
+            </w:tcBorders>
+          </w:tcPr>
+          <w:p>
+            <w:pPr>
+              <w:spacing w:line="240" w:lineRule="auto"/>
+              <w:rPr>
+                <w:sz w:val="20"/>
+                <w:szCs w:val="20"/>
+              </w:rPr>
+            </w:pPr>
+            <w:r>
+              <w:rPr>
+                <w:sz w:val="20"/>
+                <w:szCs w:val="20"/>
+              </w:rPr>
+              <w:t>Processo necessário para se efetuar o login com sucesso</w:t>
+            </w:r>
+          </w:p>
+        </w:tc>
+      </w:tr>
+      <w:tr>
+        <w:trPr>
+          <w:trHeight w:val="18"/>
+        </w:trPr>
+        <w:tc>
+          <w:tcPr>
+            <w:tcW w:w="2263" w:type="dxa"/>
+            <w:tcBorders>
+              <w:top w:val="single" w:sz="4" w:space="0" w:color="auto"/>
+              <w:left w:val="single" w:sz="4" w:space="0" w:color="auto"/>
+              <w:bottom w:val="single" w:sz="4" w:space="0" w:color="auto"/>
+              <w:right w:val="single" w:sz="4" w:space="0" w:color="auto"/>
+            </w:tcBorders>
+            <w:shd w:val="clear" w:color="auto" w:fill="000000" w:themeFill="text1"/>
+          </w:tcPr>
+          <w:p>
+            <w:pPr>
+              <w:spacing w:line="240" w:lineRule="auto"/>
+              <w:rPr>
+                <w:b/>
+                <w:bCs/>
+                <w:sz w:val="20"/>
+                <w:szCs w:val="20"/>
+              </w:rPr>
+            </w:pPr>
+            <w:r>
+              <w:rPr>
+                <w:b/>
+                <w:bCs/>
+                <w:sz w:val="20"/>
+                <w:szCs w:val="20"/>
+              </w:rPr>
+              <w:t>Ator</w:t>
+            </w:r>
+          </w:p>
+        </w:tc>
+        <w:tc>
+          <w:tcPr>
+            <w:tcW w:w="7107" w:type="dxa"/>
+            <w:tcBorders>
+              <w:top w:val="single" w:sz="4" w:space="0" w:color="auto"/>
+              <w:left w:val="single" w:sz="4" w:space="0" w:color="auto"/>
+              <w:bottom w:val="single" w:sz="4" w:space="0" w:color="auto"/>
+              <w:right w:val="single" w:sz="4" w:space="0" w:color="auto"/>
+            </w:tcBorders>
+          </w:tcPr>
+          <w:p>
+            <w:pPr>
+              <w:spacing w:line="240" w:lineRule="auto"/>
+              <w:rPr>
+                <w:sz w:val="20"/>
+                <w:szCs w:val="20"/>
+              </w:rPr>
+            </w:pPr>
+            <w:r>
+              <w:rPr>
+                <w:sz w:val="20"/>
+                <w:szCs w:val="20"/>
+              </w:rPr>
+              <w:t>Administrador</w:t>
+            </w:r>
+          </w:p>
+        </w:tc>
+      </w:tr>
+      <w:tr>
+        <w:trPr>
+          <w:trHeight w:val="38"/>
+        </w:trPr>
+        <w:tc>
+          <w:tcPr>
+            <w:tcW w:w="2263" w:type="dxa"/>
+            <w:tcBorders>
+              <w:top w:val="single" w:sz="4" w:space="0" w:color="auto"/>
+              <w:left w:val="single" w:sz="4" w:space="0" w:color="auto"/>
+              <w:bottom w:val="single" w:sz="4" w:space="0" w:color="auto"/>
+              <w:right w:val="single" w:sz="4" w:space="0" w:color="auto"/>
+            </w:tcBorders>
+            <w:shd w:val="clear" w:color="auto" w:fill="FFFF00"/>
+            <w:hideMark/>
+          </w:tcPr>
+          <w:p>
+            <w:pPr>
+              <w:spacing w:line="240" w:lineRule="auto"/>
+              <w:rPr>
+                <w:b/>
+                <w:bCs/>
+                <w:sz w:val="20"/>
+                <w:szCs w:val="20"/>
+              </w:rPr>
+            </w:pPr>
+            <w:r>
+              <w:rPr>
+                <w:b/>
+                <w:bCs/>
+                <w:sz w:val="20"/>
+                <w:szCs w:val="20"/>
+              </w:rPr>
+              <w:t>Pré-Condição</w:t>
+            </w:r>
+          </w:p>
+        </w:tc>
+        <w:tc>
+          <w:tcPr>
+            <w:tcW w:w="7107" w:type="dxa"/>
+            <w:tcBorders>
+              <w:top w:val="single" w:sz="4" w:space="0" w:color="auto"/>
+              <w:left w:val="single" w:sz="4" w:space="0" w:color="auto"/>
+              <w:bottom w:val="single" w:sz="4" w:space="0" w:color="auto"/>
+              <w:right w:val="single" w:sz="4" w:space="0" w:color="auto"/>
+            </w:tcBorders>
+            <w:hideMark/>
+          </w:tcPr>
+          <w:p>
+            <w:pPr>
+              <w:spacing w:line="240" w:lineRule="auto"/>
+              <w:rPr>
+                <w:sz w:val="20"/>
+                <w:szCs w:val="20"/>
+              </w:rPr>
+            </w:pPr>
+            <w:r>
+              <w:rPr>
+                <w:sz w:val="20"/>
+                <w:szCs w:val="20"/>
+              </w:rPr>
+              <w:t xml:space="preserve">O </w:t>
+            </w:r>
+            <w:r>
+              <w:rPr>
+                <w:sz w:val="20"/>
+                <w:szCs w:val="20"/>
+              </w:rPr>
+              <w:t>administrador</w:t>
+            </w:r>
+            <w:r>
+              <w:rPr>
+                <w:sz w:val="20"/>
+                <w:szCs w:val="20"/>
+              </w:rPr>
+              <w:t xml:space="preserve"> tem as credenciais para puder efetuar o login</w:t>
+            </w:r>
+          </w:p>
+        </w:tc>
+      </w:tr>
+      <w:tr>
+        <w:trPr>
+          <w:trHeight w:val="37"/>
+        </w:trPr>
+        <w:tc>
+          <w:tcPr>
+            <w:tcW w:w="2263" w:type="dxa"/>
+            <w:tcBorders>
+              <w:top w:val="single" w:sz="4" w:space="0" w:color="auto"/>
+              <w:left w:val="single" w:sz="4" w:space="0" w:color="auto"/>
+              <w:bottom w:val="single" w:sz="4" w:space="0" w:color="auto"/>
+              <w:right w:val="single" w:sz="4" w:space="0" w:color="auto"/>
+            </w:tcBorders>
+            <w:shd w:val="clear" w:color="auto" w:fill="FFFF00"/>
+            <w:hideMark/>
+          </w:tcPr>
+          <w:p>
+            <w:pPr>
+              <w:spacing w:line="240" w:lineRule="auto"/>
+              <w:rPr>
+                <w:b/>
+                <w:bCs/>
+                <w:sz w:val="20"/>
+                <w:szCs w:val="20"/>
+              </w:rPr>
+            </w:pPr>
+            <w:r>
+              <w:rPr>
+                <w:b/>
+                <w:bCs/>
+                <w:sz w:val="20"/>
+                <w:szCs w:val="20"/>
+              </w:rPr>
+              <w:t>Pós-Condição</w:t>
+            </w:r>
+          </w:p>
+        </w:tc>
+        <w:tc>
+          <w:tcPr>
+            <w:tcW w:w="7107" w:type="dxa"/>
+            <w:tcBorders>
+              <w:top w:val="single" w:sz="4" w:space="0" w:color="auto"/>
+              <w:left w:val="single" w:sz="4" w:space="0" w:color="auto"/>
+              <w:bottom w:val="single" w:sz="4" w:space="0" w:color="auto"/>
+              <w:right w:val="single" w:sz="4" w:space="0" w:color="auto"/>
+            </w:tcBorders>
+            <w:shd w:val="clear" w:color="auto" w:fill="FFFFFF" w:themeFill="background1"/>
+            <w:hideMark/>
+          </w:tcPr>
+          <w:p>
+            <w:pPr>
+              <w:spacing w:line="240" w:lineRule="auto"/>
+              <w:rPr>
+                <w:sz w:val="20"/>
+                <w:szCs w:val="20"/>
+              </w:rPr>
+            </w:pPr>
+            <w:r>
+              <w:rPr>
+                <w:sz w:val="20"/>
+                <w:szCs w:val="20"/>
+              </w:rPr>
+              <w:t xml:space="preserve">O </w:t>
+            </w:r>
+            <w:r>
+              <w:rPr>
+                <w:sz w:val="20"/>
+                <w:szCs w:val="20"/>
+              </w:rPr>
+              <w:t>administrador</w:t>
+            </w:r>
+            <w:r>
+              <w:rPr>
+                <w:sz w:val="20"/>
+                <w:szCs w:val="20"/>
+              </w:rPr>
+              <w:t xml:space="preserve"> conseguiu efetuar o login com sucesso e ver a </w:t>
+            </w:r>
+            <w:r>
+              <w:rPr>
+                <w:sz w:val="20"/>
+                <w:szCs w:val="20"/>
+              </w:rPr>
+              <w:t>dashboard do Admin</w:t>
+            </w:r>
+          </w:p>
+        </w:tc>
+      </w:tr>
+      <w:tr>
+        <w:trPr>
+          <w:trHeight w:val="163"/>
+        </w:trPr>
+        <w:tc>
+          <w:tcPr>
+            <w:tcW w:w="2263" w:type="dxa"/>
+            <w:tcBorders>
+              <w:top w:val="single" w:sz="4" w:space="0" w:color="auto"/>
+              <w:left w:val="single" w:sz="4" w:space="0" w:color="auto"/>
+              <w:bottom w:val="single" w:sz="4" w:space="0" w:color="auto"/>
+              <w:right w:val="single" w:sz="4" w:space="0" w:color="auto"/>
+            </w:tcBorders>
+            <w:shd w:val="clear" w:color="auto" w:fill="00B050"/>
+            <w:hideMark/>
+          </w:tcPr>
+          <w:p>
+            <w:pPr>
+              <w:spacing w:line="240" w:lineRule="auto"/>
+              <w:rPr>
+                <w:b/>
+                <w:bCs/>
+                <w:sz w:val="20"/>
+                <w:szCs w:val="20"/>
+              </w:rPr>
+            </w:pPr>
+            <w:r>
+              <w:rPr>
+                <w:b/>
+                <w:bCs/>
+                <w:sz w:val="20"/>
+                <w:szCs w:val="20"/>
+              </w:rPr>
+              <w:t>Fluxo Normal</w:t>
+            </w:r>
+          </w:p>
+        </w:tc>
+        <w:tc>
+          <w:tcPr>
+            <w:tcW w:w="7107" w:type="dxa"/>
+            <w:tcBorders>
+              <w:top w:val="single" w:sz="4" w:space="0" w:color="auto"/>
+              <w:left w:val="single" w:sz="4" w:space="0" w:color="auto"/>
+              <w:bottom w:val="single" w:sz="4" w:space="0" w:color="auto"/>
+              <w:right w:val="single" w:sz="4" w:space="0" w:color="auto"/>
+            </w:tcBorders>
+            <w:shd w:val="clear" w:color="auto" w:fill="FFFFFF" w:themeFill="background1"/>
+            <w:hideMark/>
+          </w:tcPr>
+          <w:p>
+            <w:pPr>
+              <w:spacing w:line="240" w:lineRule="auto"/>
+              <w:rPr>
+                <w:sz w:val="20"/>
+                <w:szCs w:val="20"/>
+              </w:rPr>
+            </w:pPr>
+            <w:r>
+              <w:rPr>
+                <w:sz w:val="20"/>
+                <w:szCs w:val="20"/>
+              </w:rPr>
+              <w:t xml:space="preserve">1) O </w:t>
+            </w:r>
+            <w:r>
+              <w:rPr>
+                <w:sz w:val="20"/>
+                <w:szCs w:val="20"/>
+              </w:rPr>
+              <w:t>administrador</w:t>
+            </w:r>
+            <w:r>
+              <w:rPr>
+                <w:sz w:val="20"/>
+                <w:szCs w:val="20"/>
+              </w:rPr>
+              <w:t xml:space="preserve"> inicia a plataforma</w:t>
+            </w:r>
+          </w:p>
+          <w:p>
+            <w:pPr>
+              <w:spacing w:line="240" w:lineRule="auto"/>
+              <w:rPr>
+                <w:sz w:val="20"/>
+                <w:szCs w:val="20"/>
+              </w:rPr>
+            </w:pPr>
+            <w:r>
+              <w:rPr>
+                <w:sz w:val="20"/>
+                <w:szCs w:val="20"/>
+              </w:rPr>
+              <w:t>2) O sistema inicia a página de login</w:t>
+            </w:r>
+          </w:p>
+          <w:p>
+            <w:pPr>
+              <w:spacing w:line="240" w:lineRule="auto"/>
+              <w:rPr>
+                <w:sz w:val="20"/>
+                <w:szCs w:val="20"/>
+              </w:rPr>
+            </w:pPr>
+            <w:r>
+              <w:rPr>
+                <w:sz w:val="20"/>
+                <w:szCs w:val="20"/>
+              </w:rPr>
+              <w:t xml:space="preserve">3) O </w:t>
+            </w:r>
+            <w:r>
+              <w:rPr>
+                <w:sz w:val="20"/>
+                <w:szCs w:val="20"/>
+              </w:rPr>
+              <w:t>administrador</w:t>
+            </w:r>
+            <w:r>
+              <w:rPr>
+                <w:sz w:val="20"/>
+                <w:szCs w:val="20"/>
+              </w:rPr>
+              <w:t xml:space="preserve"> insere os seus dados de login</w:t>
+            </w:r>
+          </w:p>
+          <w:p>
+            <w:pPr>
+              <w:spacing w:line="240" w:lineRule="auto"/>
+              <w:rPr>
+                <w:sz w:val="20"/>
+                <w:szCs w:val="20"/>
+              </w:rPr>
+            </w:pPr>
+            <w:r>
+              <w:rPr>
+                <w:sz w:val="20"/>
+                <w:szCs w:val="20"/>
+              </w:rPr>
+              <w:t xml:space="preserve">4) O sistema aceita os dados inseridos, logo o login foi efetuado com sucesso </w:t>
+            </w:r>
+          </w:p>
+          <w:p>
+            <w:pPr>
+              <w:spacing w:line="240" w:lineRule="auto"/>
+              <w:rPr>
+                <w:sz w:val="20"/>
+                <w:szCs w:val="20"/>
+              </w:rPr>
+            </w:pPr>
+            <w:r>
+              <w:rPr>
+                <w:sz w:val="20"/>
+                <w:szCs w:val="20"/>
+              </w:rPr>
+              <w:t xml:space="preserve">5) O </w:t>
+            </w:r>
+            <w:r>
+              <w:rPr>
+                <w:sz w:val="20"/>
+                <w:szCs w:val="20"/>
+              </w:rPr>
+              <w:t>administrador</w:t>
+            </w:r>
+            <w:r>
+              <w:rPr>
+                <w:sz w:val="20"/>
+                <w:szCs w:val="20"/>
+              </w:rPr>
+              <w:t xml:space="preserve"> consegue aceder com sucesso à </w:t>
+            </w:r>
+            <w:r>
+              <w:rPr>
+                <w:sz w:val="20"/>
+                <w:szCs w:val="20"/>
+              </w:rPr>
+              <w:t>dashboard do Admin</w:t>
+            </w:r>
+          </w:p>
+        </w:tc>
+      </w:tr>
+      <w:tr>
+        <w:trPr>
+          <w:trHeight w:val="163"/>
+        </w:trPr>
+        <w:tc>
+          <w:tcPr>
+            <w:tcW w:w="2263" w:type="dxa"/>
+            <w:tcBorders>
+              <w:top w:val="single" w:sz="4" w:space="0" w:color="auto"/>
+              <w:left w:val="single" w:sz="4" w:space="0" w:color="auto"/>
+              <w:bottom w:val="single" w:sz="4" w:space="0" w:color="auto"/>
+              <w:right w:val="single" w:sz="4" w:space="0" w:color="auto"/>
+            </w:tcBorders>
+            <w:shd w:val="clear" w:color="auto" w:fill="C00000"/>
+            <w:hideMark/>
+          </w:tcPr>
+          <w:p>
+            <w:pPr>
+              <w:spacing w:line="240" w:lineRule="auto"/>
+              <w:rPr>
+                <w:b/>
+                <w:bCs/>
+                <w:sz w:val="20"/>
+                <w:szCs w:val="20"/>
+              </w:rPr>
+            </w:pPr>
+            <w:r>
+              <w:rPr>
+                <w:b/>
+                <w:bCs/>
+                <w:sz w:val="20"/>
+                <w:szCs w:val="20"/>
+              </w:rPr>
+              <w:t xml:space="preserve">Fluxo de Exceção (1) </w:t>
+            </w:r>
+          </w:p>
+          <w:p>
+            <w:pPr>
+              <w:spacing w:line="240" w:lineRule="auto"/>
+              <w:rPr>
+                <w:b/>
+                <w:bCs/>
+                <w:sz w:val="20"/>
+                <w:szCs w:val="20"/>
+              </w:rPr>
+            </w:pPr>
+            <w:r>
+              <w:rPr>
+                <w:b/>
+                <w:bCs/>
+                <w:sz w:val="20"/>
+                <w:szCs w:val="20"/>
+              </w:rPr>
+              <w:t xml:space="preserve">[As credenciais do </w:t>
+            </w:r>
+            <w:r>
+              <w:rPr>
+                <w:b/>
+                <w:bCs/>
+                <w:sz w:val="20"/>
+                <w:szCs w:val="20"/>
+              </w:rPr>
+              <w:t>administrador</w:t>
+            </w:r>
+            <w:r>
+              <w:rPr>
+                <w:b/>
+                <w:bCs/>
+                <w:sz w:val="20"/>
+                <w:szCs w:val="20"/>
+              </w:rPr>
+              <w:t xml:space="preserve"> não foram aceites] (passo 4)</w:t>
+            </w:r>
+          </w:p>
+        </w:tc>
+        <w:tc>
+          <w:tcPr>
+            <w:tcW w:w="7107" w:type="dxa"/>
+            <w:tcBorders>
+              <w:top w:val="single" w:sz="4" w:space="0" w:color="auto"/>
+              <w:left w:val="single" w:sz="4" w:space="0" w:color="auto"/>
+              <w:bottom w:val="single" w:sz="4" w:space="0" w:color="auto"/>
+              <w:right w:val="single" w:sz="4" w:space="0" w:color="auto"/>
+            </w:tcBorders>
+            <w:shd w:val="clear" w:color="auto" w:fill="FFFFFF" w:themeFill="background1"/>
+            <w:hideMark/>
+          </w:tcPr>
+          <w:p>
+            <w:pPr>
+              <w:spacing w:line="240" w:lineRule="auto"/>
+              <w:rPr>
+                <w:sz w:val="20"/>
+                <w:szCs w:val="20"/>
+              </w:rPr>
+            </w:pPr>
+            <w:r>
+              <w:rPr>
+                <w:sz w:val="20"/>
+                <w:szCs w:val="20"/>
+              </w:rPr>
+              <w:t>4.1) O sistema não valida os dados, logo o login não foi efetuado com sucesso</w:t>
+            </w:r>
+          </w:p>
+          <w:p>
+            <w:pPr>
+              <w:spacing w:line="240" w:lineRule="auto"/>
+              <w:rPr>
+                <w:sz w:val="20"/>
+                <w:szCs w:val="20"/>
+              </w:rPr>
+            </w:pPr>
+            <w:r>
+              <w:rPr>
+                <w:sz w:val="20"/>
+                <w:szCs w:val="20"/>
+              </w:rPr>
+              <w:t xml:space="preserve">4.2) O </w:t>
+            </w:r>
+            <w:r>
+              <w:rPr>
+                <w:sz w:val="20"/>
+                <w:szCs w:val="20"/>
+              </w:rPr>
+              <w:t>administrador</w:t>
+            </w:r>
+            <w:r>
+              <w:rPr>
+                <w:sz w:val="20"/>
+                <w:szCs w:val="20"/>
+              </w:rPr>
+              <w:t xml:space="preserve"> não consegue aceder à </w:t>
+            </w:r>
+            <w:r>
+              <w:rPr>
+                <w:sz w:val="20"/>
+                <w:szCs w:val="20"/>
+              </w:rPr>
+              <w:t>dashboard do Admin</w:t>
+            </w:r>
           </w:p>
         </w:tc>
       </w:tr>
@@ -11151,7 +11816,7 @@
   <w:style w:type="paragraph" w:default="1" w:styleId="Normal">
     <w:name w:val="Normal"/>
     <w:qFormat/>
-    <w:rsid w:val="00D44F94"/>
+    <w:rsid w:val="00786168"/>
     <w:pPr>
       <w:spacing w:line="256" w:lineRule="auto"/>
     </w:pPr>

</xml_diff>

<commit_message>
Modelos terminados em principio e alterações nos use cases
</commit_message>
<xml_diff>
--- a/Use Case.docx
+++ b/Use Case.docx
@@ -1136,21 +1136,7 @@
                 <w:sz w:val="20"/>
                 <w:szCs w:val="20"/>
               </w:rPr>
-              <w:t xml:space="preserve"> </w:t>
-            </w:r>
-            <w:r>
-              <w:rPr>
-                <w:sz w:val="20"/>
-                <w:szCs w:val="20"/>
-              </w:rPr>
-              <w:t xml:space="preserve">password </w:t>
-            </w:r>
-            <w:r>
-              <w:rPr>
-                <w:sz w:val="20"/>
-                <w:szCs w:val="20"/>
-              </w:rPr>
-              <w:t xml:space="preserve">e </w:t>
+              <w:t xml:space="preserve"> password e </w:t>
             </w:r>
             <w:r>
               <w:rPr>
@@ -4427,114 +4413,82 @@
           </w:tcPr>
           <w:p>
             <w:pPr>
-              <w:spacing w:line="240" w:lineRule="auto"/>
-              <w:rPr>
-                <w:sz w:val="20"/>
-                <w:szCs w:val="20"/>
-              </w:rPr>
-            </w:pPr>
-            <w:r>
-              <w:rPr>
-                <w:sz w:val="20"/>
-                <w:szCs w:val="20"/>
-              </w:rPr>
-              <w:t>1) O administrador acedeu ao painel de administração da plataforma</w:t>
-            </w:r>
-          </w:p>
-          <w:p>
-            <w:pPr>
-              <w:spacing w:line="240" w:lineRule="auto"/>
-              <w:rPr>
-                <w:sz w:val="20"/>
-                <w:szCs w:val="20"/>
-              </w:rPr>
-            </w:pPr>
-            <w:r>
-              <w:rPr>
-                <w:sz w:val="20"/>
-                <w:szCs w:val="20"/>
-              </w:rPr>
-              <w:t>2) O sistema abre o painel</w:t>
-            </w:r>
-          </w:p>
-          <w:p>
-            <w:pPr>
-              <w:spacing w:line="240" w:lineRule="auto"/>
-              <w:rPr>
-                <w:sz w:val="20"/>
-                <w:szCs w:val="20"/>
-              </w:rPr>
-            </w:pPr>
-            <w:r>
-              <w:rPr>
-                <w:sz w:val="20"/>
-                <w:szCs w:val="20"/>
-              </w:rPr>
-              <w:t>3) O administrador procura o perfil do utilizador, através do seu ID</w:t>
-            </w:r>
-          </w:p>
-          <w:p>
-            <w:pPr>
-              <w:spacing w:line="240" w:lineRule="auto"/>
-              <w:rPr>
-                <w:sz w:val="20"/>
-                <w:szCs w:val="20"/>
-              </w:rPr>
-            </w:pPr>
-            <w:r>
-              <w:rPr>
-                <w:sz w:val="20"/>
-                <w:szCs w:val="20"/>
-              </w:rPr>
-              <w:t>4) O sistema exibe o perfil do utilizador</w:t>
-            </w:r>
-          </w:p>
-          <w:p>
-            <w:pPr>
-              <w:spacing w:line="240" w:lineRule="auto"/>
-              <w:rPr>
-                <w:sz w:val="20"/>
-                <w:szCs w:val="20"/>
-              </w:rPr>
-            </w:pPr>
-            <w:r>
-              <w:rPr>
-                <w:sz w:val="20"/>
-                <w:szCs w:val="20"/>
-              </w:rPr>
-              <w:t>5) O administrador seleciona a opção de “Bloquear a Conta” no seu perfil</w:t>
-            </w:r>
-          </w:p>
-          <w:p>
-            <w:pPr>
-              <w:spacing w:line="240" w:lineRule="auto"/>
-              <w:rPr>
-                <w:sz w:val="20"/>
-                <w:szCs w:val="20"/>
-              </w:rPr>
-            </w:pPr>
-            <w:r>
-              <w:rPr>
-                <w:sz w:val="20"/>
-                <w:szCs w:val="20"/>
-              </w:rPr>
-              <w:t>6) O sistema validou o pedido de bloqueamento</w:t>
-            </w:r>
-          </w:p>
-          <w:p>
-            <w:pPr>
-              <w:spacing w:line="240" w:lineRule="auto"/>
-              <w:rPr>
-                <w:sz w:val="20"/>
-                <w:szCs w:val="20"/>
-              </w:rPr>
-            </w:pPr>
-            <w:r>
-              <w:rPr>
-                <w:sz w:val="20"/>
-                <w:szCs w:val="20"/>
-              </w:rPr>
-              <w:t>7) O administrador bloqueou e notificou o utilizador da ação feita</w:t>
+              <w:spacing w:after="0" w:line="240" w:lineRule="auto"/>
+              <w:rPr>
+                <w:sz w:val="20"/>
+                <w:szCs w:val="20"/>
+              </w:rPr>
+            </w:pPr>
+            <w:r>
+              <w:rPr>
+                <w:sz w:val="20"/>
+                <w:szCs w:val="20"/>
+              </w:rPr>
+              <w:t>1) O administrador encontra-se no painel de administração</w:t>
+            </w:r>
+          </w:p>
+          <w:p>
+            <w:pPr>
+              <w:spacing w:after="0" w:line="240" w:lineRule="auto"/>
+              <w:rPr>
+                <w:sz w:val="20"/>
+                <w:szCs w:val="20"/>
+              </w:rPr>
+            </w:pPr>
+            <w:r>
+              <w:rPr>
+                <w:sz w:val="20"/>
+                <w:szCs w:val="20"/>
+              </w:rPr>
+              <w:t>2) O administrador procura o utilizador, através do seu ID</w:t>
+            </w:r>
+          </w:p>
+          <w:p>
+            <w:pPr>
+              <w:spacing w:after="0" w:line="240" w:lineRule="auto"/>
+              <w:rPr>
+                <w:sz w:val="20"/>
+                <w:szCs w:val="20"/>
+              </w:rPr>
+            </w:pPr>
+            <w:r>
+              <w:rPr>
+                <w:sz w:val="20"/>
+                <w:szCs w:val="20"/>
+              </w:rPr>
+              <w:t>3) O administrador confirma o bloqueio da conta do utilizador</w:t>
+            </w:r>
+          </w:p>
+          <w:p>
+            <w:pPr>
+              <w:spacing w:after="0" w:line="240" w:lineRule="auto"/>
+              <w:rPr>
+                <w:sz w:val="20"/>
+                <w:szCs w:val="20"/>
+              </w:rPr>
+            </w:pPr>
+            <w:r>
+              <w:rPr>
+                <w:sz w:val="20"/>
+                <w:szCs w:val="20"/>
+              </w:rPr>
+              <w:t>4) O sistema validou o pedido de bloqueamento</w:t>
+            </w:r>
+          </w:p>
+          <w:p>
+            <w:pPr>
+              <w:spacing w:line="240" w:lineRule="auto"/>
+              <w:rPr>
+                <w:sz w:val="20"/>
+                <w:szCs w:val="20"/>
+              </w:rPr>
+            </w:pPr>
+            <w:r>
+              <w:rPr>
+                <w:sz w:val="20"/>
+                <w:szCs w:val="20"/>
+              </w:rPr>
+              <w:t>5) O administrador bloqueou e notificou o utilizador da ação feita</w:t>
             </w:r>
           </w:p>
         </w:tc>
@@ -4621,7 +4575,21 @@
                 <w:sz w:val="20"/>
                 <w:szCs w:val="20"/>
               </w:rPr>
-              <w:t>4.1) O administrador terminou a procura pelo utilizador e retira-se do painel da administração da plataforma</w:t>
+              <w:t>2</w:t>
+            </w:r>
+            <w:r>
+              <w:rPr>
+                <w:sz w:val="20"/>
+                <w:szCs w:val="20"/>
+              </w:rPr>
+              <w:t>.1) O administrador terminou a procura pelo utilizador</w:t>
+            </w:r>
+            <w:r>
+              <w:rPr>
+                <w:sz w:val="20"/>
+                <w:szCs w:val="20"/>
+              </w:rPr>
+              <w:t>, não conseguindo bloqueá-lo</w:t>
             </w:r>
           </w:p>
         </w:tc>
@@ -5027,82 +4995,80 @@
           </w:tcPr>
           <w:p>
             <w:pPr>
-              <w:spacing w:line="240" w:lineRule="auto"/>
-              <w:rPr>
-                <w:sz w:val="20"/>
-                <w:szCs w:val="20"/>
-              </w:rPr>
-            </w:pPr>
-            <w:r>
-              <w:rPr>
-                <w:sz w:val="20"/>
-                <w:szCs w:val="20"/>
-              </w:rPr>
-              <w:t>1) O administrador acedeu ao painel de administração da plataforma</w:t>
-            </w:r>
-          </w:p>
-          <w:p>
-            <w:pPr>
-              <w:spacing w:line="240" w:lineRule="auto"/>
-              <w:rPr>
-                <w:sz w:val="20"/>
-                <w:szCs w:val="20"/>
-              </w:rPr>
-            </w:pPr>
-            <w:r>
-              <w:rPr>
-                <w:sz w:val="20"/>
-                <w:szCs w:val="20"/>
-              </w:rPr>
-              <w:t>2) O sistema abre o painel</w:t>
-            </w:r>
-          </w:p>
-          <w:p>
-            <w:pPr>
-              <w:spacing w:line="240" w:lineRule="auto"/>
-              <w:rPr>
-                <w:sz w:val="20"/>
-                <w:szCs w:val="20"/>
-              </w:rPr>
-            </w:pPr>
-            <w:r>
-              <w:rPr>
-                <w:sz w:val="20"/>
-                <w:szCs w:val="20"/>
-              </w:rPr>
-              <w:t>3) O administrador procura o perfil do utilizador, através do seu ID</w:t>
-            </w:r>
-          </w:p>
-          <w:p>
-            <w:pPr>
-              <w:spacing w:line="240" w:lineRule="auto"/>
-              <w:rPr>
-                <w:sz w:val="20"/>
-                <w:szCs w:val="20"/>
-              </w:rPr>
-            </w:pPr>
-            <w:r>
-              <w:rPr>
-                <w:sz w:val="20"/>
-                <w:szCs w:val="20"/>
-              </w:rPr>
-              <w:t>4) O sistema exibe o perfil do utilizador</w:t>
-            </w:r>
-          </w:p>
-          <w:p>
-            <w:pPr>
-              <w:spacing w:line="240" w:lineRule="auto"/>
-              <w:rPr>
-                <w:sz w:val="20"/>
-                <w:szCs w:val="20"/>
-              </w:rPr>
-            </w:pPr>
-            <w:r>
-              <w:rPr>
-                <w:sz w:val="20"/>
-                <w:szCs w:val="20"/>
-              </w:rPr>
-              <w:t>5) O administrador seleciona a opção de “Eliminar a Conta” no seu perfil</w:t>
+              <w:spacing w:after="0" w:line="240" w:lineRule="auto"/>
+              <w:rPr>
+                <w:sz w:val="20"/>
+                <w:szCs w:val="20"/>
+              </w:rPr>
+            </w:pPr>
+            <w:r>
+              <w:rPr>
+                <w:sz w:val="20"/>
+                <w:szCs w:val="20"/>
+              </w:rPr>
+              <w:t>1) O administrador encontra-se no painel de administração</w:t>
+            </w:r>
+          </w:p>
+          <w:p>
+            <w:pPr>
+              <w:spacing w:line="240" w:lineRule="auto"/>
+              <w:rPr>
+                <w:sz w:val="20"/>
+                <w:szCs w:val="20"/>
+              </w:rPr>
+            </w:pPr>
+            <w:r>
+              <w:rPr>
+                <w:sz w:val="20"/>
+                <w:szCs w:val="20"/>
+              </w:rPr>
+              <w:t xml:space="preserve">2) O administrador </w:t>
+            </w:r>
+            <w:r>
+              <w:rPr>
+                <w:sz w:val="20"/>
+                <w:szCs w:val="20"/>
+              </w:rPr>
+              <w:t>verifica que utilizadores querem eliminar a conta</w:t>
+            </w:r>
+          </w:p>
+          <w:p>
+            <w:pPr>
+              <w:spacing w:after="0" w:line="240" w:lineRule="auto"/>
+              <w:rPr>
+                <w:sz w:val="20"/>
+                <w:szCs w:val="20"/>
+              </w:rPr>
+            </w:pPr>
+            <w:r>
+              <w:rPr>
+                <w:sz w:val="20"/>
+                <w:szCs w:val="20"/>
+              </w:rPr>
+              <w:t>3) O administrador escreve o ID do utilizador que quer eliminar a sua conta</w:t>
+            </w:r>
+          </w:p>
+          <w:p>
+            <w:pPr>
+              <w:spacing w:line="240" w:lineRule="auto"/>
+              <w:rPr>
+                <w:sz w:val="20"/>
+                <w:szCs w:val="20"/>
+              </w:rPr>
+            </w:pPr>
+            <w:r>
+              <w:rPr>
+                <w:sz w:val="20"/>
+                <w:szCs w:val="20"/>
+              </w:rPr>
+              <w:t xml:space="preserve">5) O administrador </w:t>
+            </w:r>
+            <w:r>
+              <w:rPr>
+                <w:sz w:val="20"/>
+                <w:szCs w:val="20"/>
+              </w:rPr>
+              <w:t>confirma a eliminação da conta do utilizador</w:t>
             </w:r>
           </w:p>
           <w:p>
@@ -5192,7 +5158,25 @@
                 <w:sz w:val="20"/>
                 <w:szCs w:val="20"/>
               </w:rPr>
-              <w:t>[O sistema não encontrou o utilizador] (passo 4)</w:t>
+              <w:t>[</w:t>
+            </w:r>
+            <w:r>
+              <w:rPr>
+                <w:b/>
+                <w:bCs/>
+                <w:sz w:val="20"/>
+                <w:szCs w:val="20"/>
+              </w:rPr>
+              <w:t>O ID introduzido não é de uma pessoa que quer eliminar a conta</w:t>
+            </w:r>
+            <w:r>
+              <w:rPr>
+                <w:b/>
+                <w:bCs/>
+                <w:sz w:val="20"/>
+                <w:szCs w:val="20"/>
+              </w:rPr>
+              <w:t>] (passo 4)</w:t>
             </w:r>
           </w:p>
         </w:tc>
@@ -5221,7 +5205,37 @@
                 <w:sz w:val="20"/>
                 <w:szCs w:val="20"/>
               </w:rPr>
-              <w:t>4.1) O administrador terminou a procura pelo utilizador e retira-se do painel da administração da plataforma</w:t>
+              <w:t>2</w:t>
+            </w:r>
+            <w:r>
+              <w:rPr>
+                <w:sz w:val="20"/>
+                <w:szCs w:val="20"/>
+              </w:rPr>
+              <w:t xml:space="preserve">.1) </w:t>
+            </w:r>
+            <w:r>
+              <w:rPr>
+                <w:sz w:val="20"/>
+                <w:szCs w:val="20"/>
+              </w:rPr>
+              <w:t>O sistema rejeita a eliminação da conta</w:t>
+            </w:r>
+          </w:p>
+          <w:p>
+            <w:pPr>
+              <w:spacing w:line="240" w:lineRule="auto"/>
+              <w:rPr>
+                <w:sz w:val="20"/>
+                <w:szCs w:val="20"/>
+              </w:rPr>
+            </w:pPr>
+            <w:r>
+              <w:rPr>
+                <w:sz w:val="20"/>
+                <w:szCs w:val="20"/>
+              </w:rPr>
+              <w:t>2.2) A conta não foi eliminada do sistema</w:t>
             </w:r>
           </w:p>
         </w:tc>
@@ -5628,114 +5642,82 @@
           </w:tcPr>
           <w:p>
             <w:pPr>
-              <w:spacing w:line="240" w:lineRule="auto"/>
-              <w:rPr>
-                <w:sz w:val="20"/>
-                <w:szCs w:val="20"/>
-              </w:rPr>
-            </w:pPr>
-            <w:r>
-              <w:rPr>
-                <w:sz w:val="20"/>
-                <w:szCs w:val="20"/>
-              </w:rPr>
-              <w:t>1) O administrador acedeu ao painel de administração da plataforma</w:t>
-            </w:r>
-          </w:p>
-          <w:p>
-            <w:pPr>
-              <w:spacing w:line="240" w:lineRule="auto"/>
-              <w:rPr>
-                <w:sz w:val="20"/>
-                <w:szCs w:val="20"/>
-              </w:rPr>
-            </w:pPr>
-            <w:r>
-              <w:rPr>
-                <w:sz w:val="20"/>
-                <w:szCs w:val="20"/>
-              </w:rPr>
-              <w:t>2) O sistema abre o painel</w:t>
-            </w:r>
-          </w:p>
-          <w:p>
-            <w:pPr>
-              <w:spacing w:line="240" w:lineRule="auto"/>
-              <w:rPr>
-                <w:sz w:val="20"/>
-                <w:szCs w:val="20"/>
-              </w:rPr>
-            </w:pPr>
-            <w:r>
-              <w:rPr>
-                <w:sz w:val="20"/>
-                <w:szCs w:val="20"/>
-              </w:rPr>
-              <w:t>3) O administrador procura o perfil do utilizador, através do seu ID</w:t>
-            </w:r>
-          </w:p>
-          <w:p>
-            <w:pPr>
-              <w:spacing w:line="240" w:lineRule="auto"/>
-              <w:rPr>
-                <w:sz w:val="20"/>
-                <w:szCs w:val="20"/>
-              </w:rPr>
-            </w:pPr>
-            <w:r>
-              <w:rPr>
-                <w:sz w:val="20"/>
-                <w:szCs w:val="20"/>
-              </w:rPr>
-              <w:t>4) O sistema exibe o perfil do utilizador</w:t>
-            </w:r>
-          </w:p>
-          <w:p>
-            <w:pPr>
-              <w:spacing w:line="240" w:lineRule="auto"/>
-              <w:rPr>
-                <w:sz w:val="20"/>
-                <w:szCs w:val="20"/>
-              </w:rPr>
-            </w:pPr>
-            <w:r>
-              <w:rPr>
-                <w:sz w:val="20"/>
-                <w:szCs w:val="20"/>
-              </w:rPr>
-              <w:t>5) O administrador seleciona a opção de “Desbloquear a Conta” no seu perfil</w:t>
-            </w:r>
-          </w:p>
-          <w:p>
-            <w:pPr>
-              <w:spacing w:line="240" w:lineRule="auto"/>
-              <w:rPr>
-                <w:sz w:val="20"/>
-                <w:szCs w:val="20"/>
-              </w:rPr>
-            </w:pPr>
-            <w:r>
-              <w:rPr>
-                <w:sz w:val="20"/>
-                <w:szCs w:val="20"/>
-              </w:rPr>
-              <w:t>6) O sistema validou o pedido de desbloqueamento</w:t>
-            </w:r>
-          </w:p>
-          <w:p>
-            <w:pPr>
-              <w:spacing w:line="240" w:lineRule="auto"/>
-              <w:rPr>
-                <w:sz w:val="20"/>
-                <w:szCs w:val="20"/>
-              </w:rPr>
-            </w:pPr>
-            <w:r>
-              <w:rPr>
-                <w:sz w:val="20"/>
-                <w:szCs w:val="20"/>
-              </w:rPr>
-              <w:t>7) O administrador desbloqueou e notificou o utilizador da ação feita</w:t>
+              <w:spacing w:after="0" w:line="240" w:lineRule="auto"/>
+              <w:rPr>
+                <w:sz w:val="20"/>
+                <w:szCs w:val="20"/>
+              </w:rPr>
+            </w:pPr>
+            <w:r>
+              <w:rPr>
+                <w:sz w:val="20"/>
+                <w:szCs w:val="20"/>
+              </w:rPr>
+              <w:t>1) O administrador encontra-se no painel de administração</w:t>
+            </w:r>
+          </w:p>
+          <w:p>
+            <w:pPr>
+              <w:spacing w:after="0" w:line="240" w:lineRule="auto"/>
+              <w:rPr>
+                <w:sz w:val="20"/>
+                <w:szCs w:val="20"/>
+              </w:rPr>
+            </w:pPr>
+            <w:r>
+              <w:rPr>
+                <w:sz w:val="20"/>
+                <w:szCs w:val="20"/>
+              </w:rPr>
+              <w:t>2) O administrador procura o utilizador, através do seu ID</w:t>
+            </w:r>
+          </w:p>
+          <w:p>
+            <w:pPr>
+              <w:spacing w:after="0" w:line="240" w:lineRule="auto"/>
+              <w:rPr>
+                <w:sz w:val="20"/>
+                <w:szCs w:val="20"/>
+              </w:rPr>
+            </w:pPr>
+            <w:r>
+              <w:rPr>
+                <w:sz w:val="20"/>
+                <w:szCs w:val="20"/>
+              </w:rPr>
+              <w:t>3) O administrador confirma o desbloqueio da conta do utilizador</w:t>
+            </w:r>
+          </w:p>
+          <w:p>
+            <w:pPr>
+              <w:spacing w:after="0" w:line="240" w:lineRule="auto"/>
+              <w:rPr>
+                <w:sz w:val="20"/>
+                <w:szCs w:val="20"/>
+              </w:rPr>
+            </w:pPr>
+            <w:r>
+              <w:rPr>
+                <w:sz w:val="20"/>
+                <w:szCs w:val="20"/>
+              </w:rPr>
+              <w:t>4) O sistema validou o pedido de desbloqueamento</w:t>
+            </w:r>
+          </w:p>
+          <w:p>
+            <w:pPr>
+              <w:spacing w:line="240" w:lineRule="auto"/>
+              <w:rPr>
+                <w:sz w:val="20"/>
+                <w:szCs w:val="20"/>
+              </w:rPr>
+            </w:pPr>
+            <w:r>
+              <w:rPr>
+                <w:sz w:val="20"/>
+                <w:szCs w:val="20"/>
+              </w:rPr>
+              <w:t>5) O administrador desbloqueou e notificou o utilizador da ação feita</w:t>
             </w:r>
           </w:p>
         </w:tc>
@@ -5822,7 +5804,14 @@
                 <w:sz w:val="20"/>
                 <w:szCs w:val="20"/>
               </w:rPr>
-              <w:t>4.1) O administrador terminou a procura pelo utilizador e retira-se do painel da administração da plataforma</w:t>
+              <w:t xml:space="preserve">4.1) O administrador terminou a procura pelo utilizador </w:t>
+            </w:r>
+            <w:r>
+              <w:rPr>
+                <w:sz w:val="20"/>
+                <w:szCs w:val="20"/>
+              </w:rPr>
+              <w:t>sem conseguindo desbloqueá-lo</w:t>
             </w:r>
           </w:p>
         </w:tc>
@@ -9689,538 +9678,6 @@
         <w:spacing w:line="240" w:lineRule="auto"/>
       </w:pPr>
     </w:p>
-    <w:tbl>
-      <w:tblPr>
-        <w:tblStyle w:val="TabelacomGrelha"/>
-        <w:tblpPr w:leftFromText="141" w:rightFromText="141" w:vertAnchor="page" w:horzAnchor="margin" w:tblpXSpec="center" w:tblpY="6642"/>
-        <w:tblW w:w="9370" w:type="dxa"/>
-        <w:tblInd w:w="0" w:type="dxa"/>
-        <w:tblLook w:val="04A0" w:firstRow="1" w:lastRow="0" w:firstColumn="1" w:lastColumn="0" w:noHBand="0" w:noVBand="1"/>
-      </w:tblPr>
-      <w:tblGrid>
-        <w:gridCol w:w="2263"/>
-        <w:gridCol w:w="7107"/>
-      </w:tblGrid>
-      <w:tr>
-        <w:trPr>
-          <w:trHeight w:val="18"/>
-        </w:trPr>
-        <w:tc>
-          <w:tcPr>
-            <w:tcW w:w="2263" w:type="dxa"/>
-            <w:tcBorders>
-              <w:top w:val="single" w:sz="4" w:space="0" w:color="auto"/>
-              <w:left w:val="single" w:sz="4" w:space="0" w:color="auto"/>
-              <w:bottom w:val="single" w:sz="4" w:space="0" w:color="auto"/>
-              <w:right w:val="single" w:sz="4" w:space="0" w:color="auto"/>
-            </w:tcBorders>
-            <w:shd w:val="clear" w:color="auto" w:fill="000000" w:themeFill="text1"/>
-            <w:hideMark/>
-          </w:tcPr>
-          <w:p>
-            <w:pPr>
-              <w:spacing w:line="240" w:lineRule="auto"/>
-              <w:rPr>
-                <w:b/>
-                <w:bCs/>
-                <w:sz w:val="20"/>
-                <w:szCs w:val="20"/>
-              </w:rPr>
-            </w:pPr>
-            <w:r>
-              <w:rPr>
-                <w:b/>
-                <w:bCs/>
-                <w:sz w:val="20"/>
-                <w:szCs w:val="20"/>
-              </w:rPr>
-              <w:t>Use Case</w:t>
-            </w:r>
-          </w:p>
-        </w:tc>
-        <w:tc>
-          <w:tcPr>
-            <w:tcW w:w="7107" w:type="dxa"/>
-            <w:tcBorders>
-              <w:top w:val="single" w:sz="4" w:space="0" w:color="auto"/>
-              <w:left w:val="single" w:sz="4" w:space="0" w:color="auto"/>
-              <w:bottom w:val="single" w:sz="4" w:space="0" w:color="auto"/>
-              <w:right w:val="single" w:sz="4" w:space="0" w:color="auto"/>
-            </w:tcBorders>
-            <w:hideMark/>
-          </w:tcPr>
-          <w:p>
-            <w:pPr>
-              <w:spacing w:line="240" w:lineRule="auto"/>
-              <w:rPr>
-                <w:sz w:val="20"/>
-                <w:szCs w:val="20"/>
-              </w:rPr>
-            </w:pPr>
-            <w:r>
-              <w:rPr>
-                <w:sz w:val="20"/>
-                <w:szCs w:val="20"/>
-              </w:rPr>
-              <w:t>Alterar Dados da Conta</w:t>
-            </w:r>
-          </w:p>
-        </w:tc>
-      </w:tr>
-      <w:tr>
-        <w:trPr>
-          <w:trHeight w:val="18"/>
-        </w:trPr>
-        <w:tc>
-          <w:tcPr>
-            <w:tcW w:w="2263" w:type="dxa"/>
-            <w:tcBorders>
-              <w:top w:val="single" w:sz="4" w:space="0" w:color="auto"/>
-              <w:left w:val="single" w:sz="4" w:space="0" w:color="auto"/>
-              <w:bottom w:val="single" w:sz="4" w:space="0" w:color="auto"/>
-              <w:right w:val="single" w:sz="4" w:space="0" w:color="auto"/>
-            </w:tcBorders>
-            <w:shd w:val="clear" w:color="auto" w:fill="000000" w:themeFill="text1"/>
-          </w:tcPr>
-          <w:p>
-            <w:pPr>
-              <w:spacing w:line="240" w:lineRule="auto"/>
-              <w:rPr>
-                <w:b/>
-                <w:bCs/>
-                <w:sz w:val="20"/>
-                <w:szCs w:val="20"/>
-              </w:rPr>
-            </w:pPr>
-            <w:r>
-              <w:rPr>
-                <w:b/>
-                <w:bCs/>
-                <w:sz w:val="20"/>
-                <w:szCs w:val="20"/>
-              </w:rPr>
-              <w:t>Descrição</w:t>
-            </w:r>
-          </w:p>
-        </w:tc>
-        <w:tc>
-          <w:tcPr>
-            <w:tcW w:w="7107" w:type="dxa"/>
-            <w:tcBorders>
-              <w:top w:val="single" w:sz="4" w:space="0" w:color="auto"/>
-              <w:left w:val="single" w:sz="4" w:space="0" w:color="auto"/>
-              <w:bottom w:val="single" w:sz="4" w:space="0" w:color="auto"/>
-              <w:right w:val="single" w:sz="4" w:space="0" w:color="auto"/>
-            </w:tcBorders>
-          </w:tcPr>
-          <w:p>
-            <w:pPr>
-              <w:spacing w:line="240" w:lineRule="auto"/>
-              <w:rPr>
-                <w:sz w:val="20"/>
-                <w:szCs w:val="20"/>
-              </w:rPr>
-            </w:pPr>
-          </w:p>
-        </w:tc>
-      </w:tr>
-      <w:tr>
-        <w:trPr>
-          <w:trHeight w:val="18"/>
-        </w:trPr>
-        <w:tc>
-          <w:tcPr>
-            <w:tcW w:w="2263" w:type="dxa"/>
-            <w:tcBorders>
-              <w:top w:val="single" w:sz="4" w:space="0" w:color="auto"/>
-              <w:left w:val="single" w:sz="4" w:space="0" w:color="auto"/>
-              <w:bottom w:val="single" w:sz="4" w:space="0" w:color="auto"/>
-              <w:right w:val="single" w:sz="4" w:space="0" w:color="auto"/>
-            </w:tcBorders>
-            <w:shd w:val="clear" w:color="auto" w:fill="000000" w:themeFill="text1"/>
-          </w:tcPr>
-          <w:p>
-            <w:pPr>
-              <w:spacing w:line="240" w:lineRule="auto"/>
-              <w:rPr>
-                <w:b/>
-                <w:bCs/>
-                <w:sz w:val="20"/>
-                <w:szCs w:val="20"/>
-              </w:rPr>
-            </w:pPr>
-            <w:r>
-              <w:rPr>
-                <w:b/>
-                <w:bCs/>
-                <w:sz w:val="20"/>
-                <w:szCs w:val="20"/>
-              </w:rPr>
-              <w:t>Ator</w:t>
-            </w:r>
-          </w:p>
-        </w:tc>
-        <w:tc>
-          <w:tcPr>
-            <w:tcW w:w="7107" w:type="dxa"/>
-            <w:tcBorders>
-              <w:top w:val="single" w:sz="4" w:space="0" w:color="auto"/>
-              <w:left w:val="single" w:sz="4" w:space="0" w:color="auto"/>
-              <w:bottom w:val="single" w:sz="4" w:space="0" w:color="auto"/>
-              <w:right w:val="single" w:sz="4" w:space="0" w:color="auto"/>
-            </w:tcBorders>
-          </w:tcPr>
-          <w:p>
-            <w:pPr>
-              <w:spacing w:line="240" w:lineRule="auto"/>
-              <w:rPr>
-                <w:sz w:val="20"/>
-                <w:szCs w:val="20"/>
-              </w:rPr>
-            </w:pPr>
-          </w:p>
-        </w:tc>
-      </w:tr>
-      <w:tr>
-        <w:trPr>
-          <w:trHeight w:val="38"/>
-        </w:trPr>
-        <w:tc>
-          <w:tcPr>
-            <w:tcW w:w="2263" w:type="dxa"/>
-            <w:tcBorders>
-              <w:top w:val="single" w:sz="4" w:space="0" w:color="auto"/>
-              <w:left w:val="single" w:sz="4" w:space="0" w:color="auto"/>
-              <w:bottom w:val="single" w:sz="4" w:space="0" w:color="auto"/>
-              <w:right w:val="single" w:sz="4" w:space="0" w:color="auto"/>
-            </w:tcBorders>
-            <w:shd w:val="clear" w:color="auto" w:fill="FFFF00"/>
-            <w:hideMark/>
-          </w:tcPr>
-          <w:p>
-            <w:pPr>
-              <w:spacing w:line="240" w:lineRule="auto"/>
-              <w:rPr>
-                <w:b/>
-                <w:bCs/>
-                <w:sz w:val="20"/>
-                <w:szCs w:val="20"/>
-              </w:rPr>
-            </w:pPr>
-            <w:r>
-              <w:rPr>
-                <w:b/>
-                <w:bCs/>
-                <w:sz w:val="20"/>
-                <w:szCs w:val="20"/>
-              </w:rPr>
-              <w:t>Pré-Condição</w:t>
-            </w:r>
-          </w:p>
-        </w:tc>
-        <w:tc>
-          <w:tcPr>
-            <w:tcW w:w="7107" w:type="dxa"/>
-            <w:tcBorders>
-              <w:top w:val="single" w:sz="4" w:space="0" w:color="auto"/>
-              <w:left w:val="single" w:sz="4" w:space="0" w:color="auto"/>
-              <w:bottom w:val="single" w:sz="4" w:space="0" w:color="auto"/>
-              <w:right w:val="single" w:sz="4" w:space="0" w:color="auto"/>
-            </w:tcBorders>
-            <w:hideMark/>
-          </w:tcPr>
-          <w:p>
-            <w:pPr>
-              <w:spacing w:line="240" w:lineRule="auto"/>
-              <w:rPr>
-                <w:sz w:val="20"/>
-                <w:szCs w:val="20"/>
-              </w:rPr>
-            </w:pPr>
-          </w:p>
-        </w:tc>
-      </w:tr>
-      <w:tr>
-        <w:trPr>
-          <w:trHeight w:val="37"/>
-        </w:trPr>
-        <w:tc>
-          <w:tcPr>
-            <w:tcW w:w="2263" w:type="dxa"/>
-            <w:tcBorders>
-              <w:top w:val="single" w:sz="4" w:space="0" w:color="auto"/>
-              <w:left w:val="single" w:sz="4" w:space="0" w:color="auto"/>
-              <w:bottom w:val="single" w:sz="4" w:space="0" w:color="auto"/>
-              <w:right w:val="single" w:sz="4" w:space="0" w:color="auto"/>
-            </w:tcBorders>
-            <w:shd w:val="clear" w:color="auto" w:fill="FFFF00"/>
-            <w:hideMark/>
-          </w:tcPr>
-          <w:p>
-            <w:pPr>
-              <w:spacing w:line="240" w:lineRule="auto"/>
-              <w:rPr>
-                <w:b/>
-                <w:bCs/>
-                <w:sz w:val="20"/>
-                <w:szCs w:val="20"/>
-              </w:rPr>
-            </w:pPr>
-            <w:r>
-              <w:rPr>
-                <w:b/>
-                <w:bCs/>
-                <w:sz w:val="20"/>
-                <w:szCs w:val="20"/>
-              </w:rPr>
-              <w:t>Pós-Condição</w:t>
-            </w:r>
-          </w:p>
-        </w:tc>
-        <w:tc>
-          <w:tcPr>
-            <w:tcW w:w="7107" w:type="dxa"/>
-            <w:tcBorders>
-              <w:top w:val="single" w:sz="4" w:space="0" w:color="auto"/>
-              <w:left w:val="single" w:sz="4" w:space="0" w:color="auto"/>
-              <w:bottom w:val="single" w:sz="4" w:space="0" w:color="auto"/>
-              <w:right w:val="single" w:sz="4" w:space="0" w:color="auto"/>
-            </w:tcBorders>
-            <w:shd w:val="clear" w:color="auto" w:fill="FFFFFF" w:themeFill="background1"/>
-            <w:hideMark/>
-          </w:tcPr>
-          <w:p>
-            <w:pPr>
-              <w:spacing w:line="240" w:lineRule="auto"/>
-              <w:rPr>
-                <w:sz w:val="20"/>
-                <w:szCs w:val="20"/>
-              </w:rPr>
-            </w:pPr>
-          </w:p>
-        </w:tc>
-      </w:tr>
-      <w:tr>
-        <w:trPr>
-          <w:trHeight w:val="163"/>
-        </w:trPr>
-        <w:tc>
-          <w:tcPr>
-            <w:tcW w:w="2263" w:type="dxa"/>
-            <w:tcBorders>
-              <w:top w:val="single" w:sz="4" w:space="0" w:color="auto"/>
-              <w:left w:val="single" w:sz="4" w:space="0" w:color="auto"/>
-              <w:bottom w:val="single" w:sz="4" w:space="0" w:color="auto"/>
-              <w:right w:val="single" w:sz="4" w:space="0" w:color="auto"/>
-            </w:tcBorders>
-            <w:shd w:val="clear" w:color="auto" w:fill="00B050"/>
-            <w:hideMark/>
-          </w:tcPr>
-          <w:p>
-            <w:pPr>
-              <w:spacing w:line="240" w:lineRule="auto"/>
-              <w:rPr>
-                <w:b/>
-                <w:bCs/>
-                <w:sz w:val="20"/>
-                <w:szCs w:val="20"/>
-              </w:rPr>
-            </w:pPr>
-            <w:r>
-              <w:rPr>
-                <w:b/>
-                <w:bCs/>
-                <w:sz w:val="20"/>
-                <w:szCs w:val="20"/>
-              </w:rPr>
-              <w:t>Fluxo Normal</w:t>
-            </w:r>
-          </w:p>
-        </w:tc>
-        <w:tc>
-          <w:tcPr>
-            <w:tcW w:w="7107" w:type="dxa"/>
-            <w:tcBorders>
-              <w:top w:val="single" w:sz="4" w:space="0" w:color="auto"/>
-              <w:left w:val="single" w:sz="4" w:space="0" w:color="auto"/>
-              <w:bottom w:val="single" w:sz="4" w:space="0" w:color="auto"/>
-              <w:right w:val="single" w:sz="4" w:space="0" w:color="auto"/>
-            </w:tcBorders>
-            <w:shd w:val="clear" w:color="auto" w:fill="FFFFFF" w:themeFill="background1"/>
-            <w:hideMark/>
-          </w:tcPr>
-          <w:p>
-            <w:pPr>
-              <w:spacing w:line="240" w:lineRule="auto"/>
-              <w:rPr>
-                <w:sz w:val="20"/>
-                <w:szCs w:val="20"/>
-              </w:rPr>
-            </w:pPr>
-          </w:p>
-        </w:tc>
-      </w:tr>
-      <w:tr>
-        <w:trPr>
-          <w:trHeight w:val="163"/>
-        </w:trPr>
-        <w:tc>
-          <w:tcPr>
-            <w:tcW w:w="2263" w:type="dxa"/>
-            <w:tcBorders>
-              <w:top w:val="single" w:sz="4" w:space="0" w:color="auto"/>
-              <w:left w:val="single" w:sz="4" w:space="0" w:color="auto"/>
-              <w:bottom w:val="single" w:sz="4" w:space="0" w:color="auto"/>
-              <w:right w:val="single" w:sz="4" w:space="0" w:color="auto"/>
-            </w:tcBorders>
-            <w:shd w:val="clear" w:color="auto" w:fill="FFC000" w:themeFill="accent4"/>
-            <w:hideMark/>
-          </w:tcPr>
-          <w:p>
-            <w:pPr>
-              <w:spacing w:line="240" w:lineRule="auto"/>
-              <w:rPr>
-                <w:b/>
-                <w:bCs/>
-                <w:sz w:val="20"/>
-                <w:szCs w:val="20"/>
-              </w:rPr>
-            </w:pPr>
-            <w:r>
-              <w:rPr>
-                <w:b/>
-                <w:bCs/>
-                <w:sz w:val="20"/>
-                <w:szCs w:val="20"/>
-              </w:rPr>
-              <w:t>Fluxo Alternativo (1)</w:t>
-            </w:r>
-          </w:p>
-          <w:p>
-            <w:pPr>
-              <w:spacing w:line="240" w:lineRule="auto"/>
-              <w:rPr>
-                <w:b/>
-                <w:bCs/>
-                <w:sz w:val="20"/>
-                <w:szCs w:val="20"/>
-              </w:rPr>
-            </w:pPr>
-            <w:r>
-              <w:rPr>
-                <w:b/>
-                <w:bCs/>
-                <w:sz w:val="20"/>
-                <w:szCs w:val="20"/>
-              </w:rPr>
-              <w:t>[] (passo X)</w:t>
-            </w:r>
-          </w:p>
-        </w:tc>
-        <w:tc>
-          <w:tcPr>
-            <w:tcW w:w="7107" w:type="dxa"/>
-            <w:tcBorders>
-              <w:top w:val="single" w:sz="4" w:space="0" w:color="auto"/>
-              <w:left w:val="single" w:sz="4" w:space="0" w:color="auto"/>
-              <w:bottom w:val="single" w:sz="4" w:space="0" w:color="auto"/>
-              <w:right w:val="single" w:sz="4" w:space="0" w:color="auto"/>
-            </w:tcBorders>
-            <w:shd w:val="clear" w:color="auto" w:fill="FFFFFF" w:themeFill="background1"/>
-            <w:hideMark/>
-          </w:tcPr>
-          <w:p>
-            <w:pPr>
-              <w:spacing w:line="240" w:lineRule="auto"/>
-              <w:rPr>
-                <w:sz w:val="20"/>
-                <w:szCs w:val="20"/>
-              </w:rPr>
-            </w:pPr>
-          </w:p>
-        </w:tc>
-      </w:tr>
-      <w:tr>
-        <w:trPr>
-          <w:trHeight w:val="163"/>
-        </w:trPr>
-        <w:tc>
-          <w:tcPr>
-            <w:tcW w:w="2263" w:type="dxa"/>
-            <w:tcBorders>
-              <w:top w:val="single" w:sz="4" w:space="0" w:color="auto"/>
-              <w:left w:val="single" w:sz="4" w:space="0" w:color="auto"/>
-              <w:bottom w:val="single" w:sz="4" w:space="0" w:color="auto"/>
-              <w:right w:val="single" w:sz="4" w:space="0" w:color="auto"/>
-            </w:tcBorders>
-            <w:shd w:val="clear" w:color="auto" w:fill="C00000"/>
-            <w:hideMark/>
-          </w:tcPr>
-          <w:p>
-            <w:pPr>
-              <w:spacing w:line="240" w:lineRule="auto"/>
-              <w:rPr>
-                <w:b/>
-                <w:bCs/>
-                <w:sz w:val="20"/>
-                <w:szCs w:val="20"/>
-              </w:rPr>
-            </w:pPr>
-            <w:r>
-              <w:rPr>
-                <w:b/>
-                <w:bCs/>
-                <w:sz w:val="20"/>
-                <w:szCs w:val="20"/>
-              </w:rPr>
-              <w:t>Fluxo de Exceção (1)</w:t>
-            </w:r>
-          </w:p>
-          <w:p>
-            <w:pPr>
-              <w:spacing w:line="240" w:lineRule="auto"/>
-              <w:rPr>
-                <w:b/>
-                <w:bCs/>
-                <w:sz w:val="20"/>
-                <w:szCs w:val="20"/>
-              </w:rPr>
-            </w:pPr>
-            <w:r>
-              <w:rPr>
-                <w:b/>
-                <w:bCs/>
-                <w:sz w:val="20"/>
-                <w:szCs w:val="20"/>
-              </w:rPr>
-              <w:t>[] (passo X)</w:t>
-            </w:r>
-          </w:p>
-        </w:tc>
-        <w:tc>
-          <w:tcPr>
-            <w:tcW w:w="7107" w:type="dxa"/>
-            <w:tcBorders>
-              <w:top w:val="single" w:sz="4" w:space="0" w:color="auto"/>
-              <w:left w:val="single" w:sz="4" w:space="0" w:color="auto"/>
-              <w:bottom w:val="single" w:sz="4" w:space="0" w:color="auto"/>
-              <w:right w:val="single" w:sz="4" w:space="0" w:color="auto"/>
-            </w:tcBorders>
-            <w:shd w:val="clear" w:color="auto" w:fill="FFFFFF" w:themeFill="background1"/>
-            <w:hideMark/>
-          </w:tcPr>
-          <w:p>
-            <w:pPr>
-              <w:spacing w:line="240" w:lineRule="auto"/>
-              <w:rPr>
-                <w:sz w:val="20"/>
-                <w:szCs w:val="20"/>
-              </w:rPr>
-            </w:pPr>
-          </w:p>
-        </w:tc>
-      </w:tr>
-    </w:tbl>
     <w:p>
       <w:pPr>
         <w:spacing w:line="240" w:lineRule="auto"/>
@@ -10493,21 +9950,7 @@
                 <w:sz w:val="20"/>
                 <w:szCs w:val="20"/>
               </w:rPr>
-              <w:t xml:space="preserve">O </w:t>
-            </w:r>
-            <w:r>
-              <w:rPr>
-                <w:sz w:val="20"/>
-                <w:szCs w:val="20"/>
-              </w:rPr>
-              <w:t>administrador</w:t>
-            </w:r>
-            <w:r>
-              <w:rPr>
-                <w:sz w:val="20"/>
-                <w:szCs w:val="20"/>
-              </w:rPr>
-              <w:t xml:space="preserve"> tem as credenciais para puder efetuar o login</w:t>
+              <w:t>O administrador tem as credenciais para puder efetuar o login</w:t>
             </w:r>
           </w:p>
         </w:tc>
@@ -10574,28 +10017,7 @@
                 <w:sz w:val="20"/>
                 <w:szCs w:val="20"/>
               </w:rPr>
-              <w:t xml:space="preserve">O </w:t>
-            </w:r>
-            <w:r>
-              <w:rPr>
-                <w:sz w:val="20"/>
-                <w:szCs w:val="20"/>
-              </w:rPr>
-              <w:t>administrador</w:t>
-            </w:r>
-            <w:r>
-              <w:rPr>
-                <w:sz w:val="20"/>
-                <w:szCs w:val="20"/>
-              </w:rPr>
-              <w:t xml:space="preserve"> conseguiu efetuar o login com sucesso e ver a </w:t>
-            </w:r>
-            <w:r>
-              <w:rPr>
-                <w:sz w:val="20"/>
-                <w:szCs w:val="20"/>
-              </w:rPr>
-              <w:t>dashboard do Admin</w:t>
+              <w:t>O administrador conseguiu efetuar o login com sucesso e ver a dashboard do Admin</w:t>
             </w:r>
           </w:p>
         </w:tc>
@@ -10662,21 +10084,7 @@
                 <w:sz w:val="20"/>
                 <w:szCs w:val="20"/>
               </w:rPr>
-              <w:t xml:space="preserve">1) O </w:t>
-            </w:r>
-            <w:r>
-              <w:rPr>
-                <w:sz w:val="20"/>
-                <w:szCs w:val="20"/>
-              </w:rPr>
-              <w:t>administrador</w:t>
-            </w:r>
-            <w:r>
-              <w:rPr>
-                <w:sz w:val="20"/>
-                <w:szCs w:val="20"/>
-              </w:rPr>
-              <w:t xml:space="preserve"> inicia a plataforma</w:t>
+              <w:t>1) O administrador inicia a plataforma</w:t>
             </w:r>
           </w:p>
           <w:p>
@@ -10708,21 +10116,7 @@
                 <w:sz w:val="20"/>
                 <w:szCs w:val="20"/>
               </w:rPr>
-              <w:t xml:space="preserve">3) O </w:t>
-            </w:r>
-            <w:r>
-              <w:rPr>
-                <w:sz w:val="20"/>
-                <w:szCs w:val="20"/>
-              </w:rPr>
-              <w:t>administrador</w:t>
-            </w:r>
-            <w:r>
-              <w:rPr>
-                <w:sz w:val="20"/>
-                <w:szCs w:val="20"/>
-              </w:rPr>
-              <w:t xml:space="preserve"> insere os seus dados de login</w:t>
+              <w:t>3) O administrador insere os seus dados de login</w:t>
             </w:r>
           </w:p>
           <w:p>
@@ -10754,28 +10148,7 @@
                 <w:sz w:val="20"/>
                 <w:szCs w:val="20"/>
               </w:rPr>
-              <w:t xml:space="preserve">5) O </w:t>
-            </w:r>
-            <w:r>
-              <w:rPr>
-                <w:sz w:val="20"/>
-                <w:szCs w:val="20"/>
-              </w:rPr>
-              <w:t>administrador</w:t>
-            </w:r>
-            <w:r>
-              <w:rPr>
-                <w:sz w:val="20"/>
-                <w:szCs w:val="20"/>
-              </w:rPr>
-              <w:t xml:space="preserve"> consegue aceder com sucesso à </w:t>
-            </w:r>
-            <w:r>
-              <w:rPr>
-                <w:sz w:val="20"/>
-                <w:szCs w:val="20"/>
-              </w:rPr>
-              <w:t>dashboard do Admin</w:t>
+              <w:t>5) O administrador consegue aceder com sucesso à dashboard do Admin</w:t>
             </w:r>
           </w:p>
         </w:tc>
@@ -10833,25 +10206,7 @@
                 <w:sz w:val="20"/>
                 <w:szCs w:val="20"/>
               </w:rPr>
-              <w:t xml:space="preserve">[As credenciais do </w:t>
-            </w:r>
-            <w:r>
-              <w:rPr>
-                <w:b/>
-                <w:bCs/>
-                <w:sz w:val="20"/>
-                <w:szCs w:val="20"/>
-              </w:rPr>
-              <w:t>administrador</w:t>
-            </w:r>
-            <w:r>
-              <w:rPr>
-                <w:b/>
-                <w:bCs/>
-                <w:sz w:val="20"/>
-                <w:szCs w:val="20"/>
-              </w:rPr>
-              <w:t xml:space="preserve"> não foram aceites] (passo 4)</w:t>
+              <w:t>[As credenciais do administrador não foram aceites] (passo 4)</w:t>
             </w:r>
           </w:p>
         </w:tc>
@@ -10896,29 +10251,1115 @@
                 <w:sz w:val="20"/>
                 <w:szCs w:val="20"/>
               </w:rPr>
-              <w:t xml:space="preserve">4.2) O </w:t>
-            </w:r>
-            <w:r>
-              <w:rPr>
-                <w:sz w:val="20"/>
-                <w:szCs w:val="20"/>
-              </w:rPr>
-              <w:t>administrador</w:t>
-            </w:r>
-            <w:r>
-              <w:rPr>
-                <w:sz w:val="20"/>
-                <w:szCs w:val="20"/>
-              </w:rPr>
-              <w:t xml:space="preserve"> não consegue aceder à </w:t>
-            </w:r>
-            <w:r>
-              <w:rPr>
-                <w:sz w:val="20"/>
-                <w:szCs w:val="20"/>
-              </w:rPr>
-              <w:t>dashboard do Admin</w:t>
-            </w:r>
+              <w:t>4.2) O administrador não consegue aceder à dashboard do Admin</w:t>
+            </w:r>
+          </w:p>
+        </w:tc>
+      </w:tr>
+    </w:tbl>
+    <w:p>
+      <w:pPr>
+        <w:spacing w:line="240" w:lineRule="auto"/>
+      </w:pPr>
+    </w:p>
+    <w:p>
+      <w:pPr>
+        <w:spacing w:line="240" w:lineRule="auto"/>
+      </w:pPr>
+    </w:p>
+    <w:p>
+      <w:pPr>
+        <w:spacing w:line="240" w:lineRule="auto"/>
+      </w:pPr>
+    </w:p>
+    <w:p>
+      <w:pPr>
+        <w:spacing w:line="240" w:lineRule="auto"/>
+      </w:pPr>
+    </w:p>
+    <w:p>
+      <w:pPr>
+        <w:spacing w:line="240" w:lineRule="auto"/>
+      </w:pPr>
+    </w:p>
+    <w:p>
+      <w:pPr>
+        <w:spacing w:line="240" w:lineRule="auto"/>
+      </w:pPr>
+    </w:p>
+    <w:p>
+      <w:pPr>
+        <w:spacing w:line="240" w:lineRule="auto"/>
+      </w:pPr>
+    </w:p>
+    <w:tbl>
+      <w:tblPr>
+        <w:tblStyle w:val="TabelacomGrelha"/>
+        <w:tblpPr w:leftFromText="141" w:rightFromText="141" w:vertAnchor="page" w:horzAnchor="margin" w:tblpXSpec="center" w:tblpY="6642"/>
+        <w:tblW w:w="9370" w:type="dxa"/>
+        <w:tblInd w:w="0" w:type="dxa"/>
+        <w:tblLook w:val="04A0" w:firstRow="1" w:lastRow="0" w:firstColumn="1" w:lastColumn="0" w:noHBand="0" w:noVBand="1"/>
+      </w:tblPr>
+      <w:tblGrid>
+        <w:gridCol w:w="2263"/>
+        <w:gridCol w:w="7107"/>
+      </w:tblGrid>
+      <w:tr>
+        <w:trPr>
+          <w:trHeight w:val="18"/>
+        </w:trPr>
+        <w:tc>
+          <w:tcPr>
+            <w:tcW w:w="2263" w:type="dxa"/>
+            <w:tcBorders>
+              <w:top w:val="single" w:sz="4" w:space="0" w:color="auto"/>
+              <w:left w:val="single" w:sz="4" w:space="0" w:color="auto"/>
+              <w:bottom w:val="single" w:sz="4" w:space="0" w:color="auto"/>
+              <w:right w:val="single" w:sz="4" w:space="0" w:color="auto"/>
+            </w:tcBorders>
+            <w:shd w:val="clear" w:color="auto" w:fill="000000" w:themeFill="text1"/>
+            <w:hideMark/>
+          </w:tcPr>
+          <w:p>
+            <w:pPr>
+              <w:spacing w:line="240" w:lineRule="auto"/>
+              <w:rPr>
+                <w:b/>
+                <w:bCs/>
+                <w:sz w:val="20"/>
+                <w:szCs w:val="20"/>
+              </w:rPr>
+            </w:pPr>
+            <w:r>
+              <w:rPr>
+                <w:b/>
+                <w:bCs/>
+                <w:sz w:val="20"/>
+                <w:szCs w:val="20"/>
+              </w:rPr>
+              <w:t>Use Case</w:t>
+            </w:r>
+          </w:p>
+        </w:tc>
+        <w:tc>
+          <w:tcPr>
+            <w:tcW w:w="7107" w:type="dxa"/>
+            <w:tcBorders>
+              <w:top w:val="single" w:sz="4" w:space="0" w:color="auto"/>
+              <w:left w:val="single" w:sz="4" w:space="0" w:color="auto"/>
+              <w:bottom w:val="single" w:sz="4" w:space="0" w:color="auto"/>
+              <w:right w:val="single" w:sz="4" w:space="0" w:color="auto"/>
+            </w:tcBorders>
+            <w:hideMark/>
+          </w:tcPr>
+          <w:p>
+            <w:pPr>
+              <w:spacing w:line="240" w:lineRule="auto"/>
+              <w:rPr>
+                <w:sz w:val="20"/>
+                <w:szCs w:val="20"/>
+              </w:rPr>
+            </w:pPr>
+            <w:r>
+              <w:rPr>
+                <w:sz w:val="20"/>
+                <w:szCs w:val="20"/>
+              </w:rPr>
+              <w:t>Alterar Dados da Conta</w:t>
+            </w:r>
+          </w:p>
+        </w:tc>
+      </w:tr>
+      <w:tr>
+        <w:trPr>
+          <w:trHeight w:val="18"/>
+        </w:trPr>
+        <w:tc>
+          <w:tcPr>
+            <w:tcW w:w="2263" w:type="dxa"/>
+            <w:tcBorders>
+              <w:top w:val="single" w:sz="4" w:space="0" w:color="auto"/>
+              <w:left w:val="single" w:sz="4" w:space="0" w:color="auto"/>
+              <w:bottom w:val="single" w:sz="4" w:space="0" w:color="auto"/>
+              <w:right w:val="single" w:sz="4" w:space="0" w:color="auto"/>
+            </w:tcBorders>
+            <w:shd w:val="clear" w:color="auto" w:fill="000000" w:themeFill="text1"/>
+          </w:tcPr>
+          <w:p>
+            <w:pPr>
+              <w:spacing w:line="240" w:lineRule="auto"/>
+              <w:rPr>
+                <w:b/>
+                <w:bCs/>
+                <w:sz w:val="20"/>
+                <w:szCs w:val="20"/>
+              </w:rPr>
+            </w:pPr>
+            <w:r>
+              <w:rPr>
+                <w:b/>
+                <w:bCs/>
+                <w:sz w:val="20"/>
+                <w:szCs w:val="20"/>
+              </w:rPr>
+              <w:t>Descrição</w:t>
+            </w:r>
+          </w:p>
+        </w:tc>
+        <w:tc>
+          <w:tcPr>
+            <w:tcW w:w="7107" w:type="dxa"/>
+            <w:tcBorders>
+              <w:top w:val="single" w:sz="4" w:space="0" w:color="auto"/>
+              <w:left w:val="single" w:sz="4" w:space="0" w:color="auto"/>
+              <w:bottom w:val="single" w:sz="4" w:space="0" w:color="auto"/>
+              <w:right w:val="single" w:sz="4" w:space="0" w:color="auto"/>
+            </w:tcBorders>
+          </w:tcPr>
+          <w:p>
+            <w:pPr>
+              <w:spacing w:line="240" w:lineRule="auto"/>
+              <w:rPr>
+                <w:sz w:val="20"/>
+                <w:szCs w:val="20"/>
+              </w:rPr>
+            </w:pPr>
+          </w:p>
+        </w:tc>
+      </w:tr>
+      <w:tr>
+        <w:trPr>
+          <w:trHeight w:val="18"/>
+        </w:trPr>
+        <w:tc>
+          <w:tcPr>
+            <w:tcW w:w="2263" w:type="dxa"/>
+            <w:tcBorders>
+              <w:top w:val="single" w:sz="4" w:space="0" w:color="auto"/>
+              <w:left w:val="single" w:sz="4" w:space="0" w:color="auto"/>
+              <w:bottom w:val="single" w:sz="4" w:space="0" w:color="auto"/>
+              <w:right w:val="single" w:sz="4" w:space="0" w:color="auto"/>
+            </w:tcBorders>
+            <w:shd w:val="clear" w:color="auto" w:fill="000000" w:themeFill="text1"/>
+          </w:tcPr>
+          <w:p>
+            <w:pPr>
+              <w:spacing w:line="240" w:lineRule="auto"/>
+              <w:rPr>
+                <w:b/>
+                <w:bCs/>
+                <w:sz w:val="20"/>
+                <w:szCs w:val="20"/>
+              </w:rPr>
+            </w:pPr>
+            <w:r>
+              <w:rPr>
+                <w:b/>
+                <w:bCs/>
+                <w:sz w:val="20"/>
+                <w:szCs w:val="20"/>
+              </w:rPr>
+              <w:t>Ator</w:t>
+            </w:r>
+          </w:p>
+        </w:tc>
+        <w:tc>
+          <w:tcPr>
+            <w:tcW w:w="7107" w:type="dxa"/>
+            <w:tcBorders>
+              <w:top w:val="single" w:sz="4" w:space="0" w:color="auto"/>
+              <w:left w:val="single" w:sz="4" w:space="0" w:color="auto"/>
+              <w:bottom w:val="single" w:sz="4" w:space="0" w:color="auto"/>
+              <w:right w:val="single" w:sz="4" w:space="0" w:color="auto"/>
+            </w:tcBorders>
+          </w:tcPr>
+          <w:p>
+            <w:pPr>
+              <w:spacing w:line="240" w:lineRule="auto"/>
+              <w:rPr>
+                <w:sz w:val="20"/>
+                <w:szCs w:val="20"/>
+              </w:rPr>
+            </w:pPr>
+          </w:p>
+        </w:tc>
+      </w:tr>
+      <w:tr>
+        <w:trPr>
+          <w:trHeight w:val="38"/>
+        </w:trPr>
+        <w:tc>
+          <w:tcPr>
+            <w:tcW w:w="2263" w:type="dxa"/>
+            <w:tcBorders>
+              <w:top w:val="single" w:sz="4" w:space="0" w:color="auto"/>
+              <w:left w:val="single" w:sz="4" w:space="0" w:color="auto"/>
+              <w:bottom w:val="single" w:sz="4" w:space="0" w:color="auto"/>
+              <w:right w:val="single" w:sz="4" w:space="0" w:color="auto"/>
+            </w:tcBorders>
+            <w:shd w:val="clear" w:color="auto" w:fill="FFFF00"/>
+            <w:hideMark/>
+          </w:tcPr>
+          <w:p>
+            <w:pPr>
+              <w:spacing w:line="240" w:lineRule="auto"/>
+              <w:rPr>
+                <w:b/>
+                <w:bCs/>
+                <w:sz w:val="20"/>
+                <w:szCs w:val="20"/>
+              </w:rPr>
+            </w:pPr>
+            <w:r>
+              <w:rPr>
+                <w:b/>
+                <w:bCs/>
+                <w:sz w:val="20"/>
+                <w:szCs w:val="20"/>
+              </w:rPr>
+              <w:t>Pré-Condição</w:t>
+            </w:r>
+          </w:p>
+        </w:tc>
+        <w:tc>
+          <w:tcPr>
+            <w:tcW w:w="7107" w:type="dxa"/>
+            <w:tcBorders>
+              <w:top w:val="single" w:sz="4" w:space="0" w:color="auto"/>
+              <w:left w:val="single" w:sz="4" w:space="0" w:color="auto"/>
+              <w:bottom w:val="single" w:sz="4" w:space="0" w:color="auto"/>
+              <w:right w:val="single" w:sz="4" w:space="0" w:color="auto"/>
+            </w:tcBorders>
+            <w:hideMark/>
+          </w:tcPr>
+          <w:p>
+            <w:pPr>
+              <w:spacing w:line="240" w:lineRule="auto"/>
+              <w:rPr>
+                <w:sz w:val="20"/>
+                <w:szCs w:val="20"/>
+              </w:rPr>
+            </w:pPr>
+          </w:p>
+        </w:tc>
+      </w:tr>
+      <w:tr>
+        <w:trPr>
+          <w:trHeight w:val="37"/>
+        </w:trPr>
+        <w:tc>
+          <w:tcPr>
+            <w:tcW w:w="2263" w:type="dxa"/>
+            <w:tcBorders>
+              <w:top w:val="single" w:sz="4" w:space="0" w:color="auto"/>
+              <w:left w:val="single" w:sz="4" w:space="0" w:color="auto"/>
+              <w:bottom w:val="single" w:sz="4" w:space="0" w:color="auto"/>
+              <w:right w:val="single" w:sz="4" w:space="0" w:color="auto"/>
+            </w:tcBorders>
+            <w:shd w:val="clear" w:color="auto" w:fill="FFFF00"/>
+            <w:hideMark/>
+          </w:tcPr>
+          <w:p>
+            <w:pPr>
+              <w:spacing w:line="240" w:lineRule="auto"/>
+              <w:rPr>
+                <w:b/>
+                <w:bCs/>
+                <w:sz w:val="20"/>
+                <w:szCs w:val="20"/>
+              </w:rPr>
+            </w:pPr>
+            <w:r>
+              <w:rPr>
+                <w:b/>
+                <w:bCs/>
+                <w:sz w:val="20"/>
+                <w:szCs w:val="20"/>
+              </w:rPr>
+              <w:t>Pós-Condição</w:t>
+            </w:r>
+          </w:p>
+        </w:tc>
+        <w:tc>
+          <w:tcPr>
+            <w:tcW w:w="7107" w:type="dxa"/>
+            <w:tcBorders>
+              <w:top w:val="single" w:sz="4" w:space="0" w:color="auto"/>
+              <w:left w:val="single" w:sz="4" w:space="0" w:color="auto"/>
+              <w:bottom w:val="single" w:sz="4" w:space="0" w:color="auto"/>
+              <w:right w:val="single" w:sz="4" w:space="0" w:color="auto"/>
+            </w:tcBorders>
+            <w:shd w:val="clear" w:color="auto" w:fill="FFFFFF" w:themeFill="background1"/>
+            <w:hideMark/>
+          </w:tcPr>
+          <w:p>
+            <w:pPr>
+              <w:spacing w:line="240" w:lineRule="auto"/>
+              <w:rPr>
+                <w:sz w:val="20"/>
+                <w:szCs w:val="20"/>
+              </w:rPr>
+            </w:pPr>
+          </w:p>
+        </w:tc>
+      </w:tr>
+      <w:tr>
+        <w:trPr>
+          <w:trHeight w:val="163"/>
+        </w:trPr>
+        <w:tc>
+          <w:tcPr>
+            <w:tcW w:w="2263" w:type="dxa"/>
+            <w:tcBorders>
+              <w:top w:val="single" w:sz="4" w:space="0" w:color="auto"/>
+              <w:left w:val="single" w:sz="4" w:space="0" w:color="auto"/>
+              <w:bottom w:val="single" w:sz="4" w:space="0" w:color="auto"/>
+              <w:right w:val="single" w:sz="4" w:space="0" w:color="auto"/>
+            </w:tcBorders>
+            <w:shd w:val="clear" w:color="auto" w:fill="00B050"/>
+            <w:hideMark/>
+          </w:tcPr>
+          <w:p>
+            <w:pPr>
+              <w:spacing w:line="240" w:lineRule="auto"/>
+              <w:rPr>
+                <w:b/>
+                <w:bCs/>
+                <w:sz w:val="20"/>
+                <w:szCs w:val="20"/>
+              </w:rPr>
+            </w:pPr>
+            <w:r>
+              <w:rPr>
+                <w:b/>
+                <w:bCs/>
+                <w:sz w:val="20"/>
+                <w:szCs w:val="20"/>
+              </w:rPr>
+              <w:t>Fluxo Normal</w:t>
+            </w:r>
+          </w:p>
+        </w:tc>
+        <w:tc>
+          <w:tcPr>
+            <w:tcW w:w="7107" w:type="dxa"/>
+            <w:tcBorders>
+              <w:top w:val="single" w:sz="4" w:space="0" w:color="auto"/>
+              <w:left w:val="single" w:sz="4" w:space="0" w:color="auto"/>
+              <w:bottom w:val="single" w:sz="4" w:space="0" w:color="auto"/>
+              <w:right w:val="single" w:sz="4" w:space="0" w:color="auto"/>
+            </w:tcBorders>
+            <w:shd w:val="clear" w:color="auto" w:fill="FFFFFF" w:themeFill="background1"/>
+            <w:hideMark/>
+          </w:tcPr>
+          <w:p>
+            <w:pPr>
+              <w:spacing w:line="240" w:lineRule="auto"/>
+              <w:rPr>
+                <w:sz w:val="20"/>
+                <w:szCs w:val="20"/>
+              </w:rPr>
+            </w:pPr>
+          </w:p>
+        </w:tc>
+      </w:tr>
+      <w:tr>
+        <w:trPr>
+          <w:trHeight w:val="163"/>
+        </w:trPr>
+        <w:tc>
+          <w:tcPr>
+            <w:tcW w:w="2263" w:type="dxa"/>
+            <w:tcBorders>
+              <w:top w:val="single" w:sz="4" w:space="0" w:color="auto"/>
+              <w:left w:val="single" w:sz="4" w:space="0" w:color="auto"/>
+              <w:bottom w:val="single" w:sz="4" w:space="0" w:color="auto"/>
+              <w:right w:val="single" w:sz="4" w:space="0" w:color="auto"/>
+            </w:tcBorders>
+            <w:shd w:val="clear" w:color="auto" w:fill="FFC000" w:themeFill="accent4"/>
+            <w:hideMark/>
+          </w:tcPr>
+          <w:p>
+            <w:pPr>
+              <w:spacing w:line="240" w:lineRule="auto"/>
+              <w:rPr>
+                <w:b/>
+                <w:bCs/>
+                <w:sz w:val="20"/>
+                <w:szCs w:val="20"/>
+              </w:rPr>
+            </w:pPr>
+            <w:r>
+              <w:rPr>
+                <w:b/>
+                <w:bCs/>
+                <w:sz w:val="20"/>
+                <w:szCs w:val="20"/>
+              </w:rPr>
+              <w:t>Fluxo Alternativo (1)</w:t>
+            </w:r>
+          </w:p>
+          <w:p>
+            <w:pPr>
+              <w:spacing w:line="240" w:lineRule="auto"/>
+              <w:rPr>
+                <w:b/>
+                <w:bCs/>
+                <w:sz w:val="20"/>
+                <w:szCs w:val="20"/>
+              </w:rPr>
+            </w:pPr>
+            <w:r>
+              <w:rPr>
+                <w:b/>
+                <w:bCs/>
+                <w:sz w:val="20"/>
+                <w:szCs w:val="20"/>
+              </w:rPr>
+              <w:t>[] (passo X)</w:t>
+            </w:r>
+          </w:p>
+        </w:tc>
+        <w:tc>
+          <w:tcPr>
+            <w:tcW w:w="7107" w:type="dxa"/>
+            <w:tcBorders>
+              <w:top w:val="single" w:sz="4" w:space="0" w:color="auto"/>
+              <w:left w:val="single" w:sz="4" w:space="0" w:color="auto"/>
+              <w:bottom w:val="single" w:sz="4" w:space="0" w:color="auto"/>
+              <w:right w:val="single" w:sz="4" w:space="0" w:color="auto"/>
+            </w:tcBorders>
+            <w:shd w:val="clear" w:color="auto" w:fill="FFFFFF" w:themeFill="background1"/>
+            <w:hideMark/>
+          </w:tcPr>
+          <w:p>
+            <w:pPr>
+              <w:spacing w:line="240" w:lineRule="auto"/>
+              <w:rPr>
+                <w:sz w:val="20"/>
+                <w:szCs w:val="20"/>
+              </w:rPr>
+            </w:pPr>
+          </w:p>
+        </w:tc>
+      </w:tr>
+      <w:tr>
+        <w:trPr>
+          <w:trHeight w:val="163"/>
+        </w:trPr>
+        <w:tc>
+          <w:tcPr>
+            <w:tcW w:w="2263" w:type="dxa"/>
+            <w:tcBorders>
+              <w:top w:val="single" w:sz="4" w:space="0" w:color="auto"/>
+              <w:left w:val="single" w:sz="4" w:space="0" w:color="auto"/>
+              <w:bottom w:val="single" w:sz="4" w:space="0" w:color="auto"/>
+              <w:right w:val="single" w:sz="4" w:space="0" w:color="auto"/>
+            </w:tcBorders>
+            <w:shd w:val="clear" w:color="auto" w:fill="C00000"/>
+            <w:hideMark/>
+          </w:tcPr>
+          <w:p>
+            <w:pPr>
+              <w:spacing w:line="240" w:lineRule="auto"/>
+              <w:rPr>
+                <w:b/>
+                <w:bCs/>
+                <w:sz w:val="20"/>
+                <w:szCs w:val="20"/>
+              </w:rPr>
+            </w:pPr>
+            <w:r>
+              <w:rPr>
+                <w:b/>
+                <w:bCs/>
+                <w:sz w:val="20"/>
+                <w:szCs w:val="20"/>
+              </w:rPr>
+              <w:t>Fluxo de Exceção (1)</w:t>
+            </w:r>
+          </w:p>
+          <w:p>
+            <w:pPr>
+              <w:spacing w:line="240" w:lineRule="auto"/>
+              <w:rPr>
+                <w:b/>
+                <w:bCs/>
+                <w:sz w:val="20"/>
+                <w:szCs w:val="20"/>
+              </w:rPr>
+            </w:pPr>
+            <w:r>
+              <w:rPr>
+                <w:b/>
+                <w:bCs/>
+                <w:sz w:val="20"/>
+                <w:szCs w:val="20"/>
+              </w:rPr>
+              <w:t>[] (passo X)</w:t>
+            </w:r>
+          </w:p>
+        </w:tc>
+        <w:tc>
+          <w:tcPr>
+            <w:tcW w:w="7107" w:type="dxa"/>
+            <w:tcBorders>
+              <w:top w:val="single" w:sz="4" w:space="0" w:color="auto"/>
+              <w:left w:val="single" w:sz="4" w:space="0" w:color="auto"/>
+              <w:bottom w:val="single" w:sz="4" w:space="0" w:color="auto"/>
+              <w:right w:val="single" w:sz="4" w:space="0" w:color="auto"/>
+            </w:tcBorders>
+            <w:shd w:val="clear" w:color="auto" w:fill="FFFFFF" w:themeFill="background1"/>
+            <w:hideMark/>
+          </w:tcPr>
+          <w:p>
+            <w:pPr>
+              <w:spacing w:line="240" w:lineRule="auto"/>
+              <w:rPr>
+                <w:sz w:val="20"/>
+                <w:szCs w:val="20"/>
+              </w:rPr>
+            </w:pPr>
+          </w:p>
+        </w:tc>
+      </w:tr>
+    </w:tbl>
+    <w:tbl>
+      <w:tblPr>
+        <w:tblStyle w:val="TabelacomGrelha"/>
+        <w:tblpPr w:leftFromText="141" w:rightFromText="141" w:vertAnchor="page" w:horzAnchor="margin" w:tblpY="1291"/>
+        <w:tblW w:w="9370" w:type="dxa"/>
+        <w:tblInd w:w="0" w:type="dxa"/>
+        <w:tblLook w:val="04A0" w:firstRow="1" w:lastRow="0" w:firstColumn="1" w:lastColumn="0" w:noHBand="0" w:noVBand="1"/>
+      </w:tblPr>
+      <w:tblGrid>
+        <w:gridCol w:w="2263"/>
+        <w:gridCol w:w="7107"/>
+      </w:tblGrid>
+      <w:tr>
+        <w:trPr>
+          <w:trHeight w:val="18"/>
+        </w:trPr>
+        <w:tc>
+          <w:tcPr>
+            <w:tcW w:w="2263" w:type="dxa"/>
+            <w:tcBorders>
+              <w:top w:val="single" w:sz="4" w:space="0" w:color="auto"/>
+              <w:left w:val="single" w:sz="4" w:space="0" w:color="auto"/>
+              <w:bottom w:val="single" w:sz="4" w:space="0" w:color="auto"/>
+              <w:right w:val="single" w:sz="4" w:space="0" w:color="auto"/>
+            </w:tcBorders>
+            <w:shd w:val="clear" w:color="auto" w:fill="000000" w:themeFill="text1"/>
+            <w:hideMark/>
+          </w:tcPr>
+          <w:p>
+            <w:pPr>
+              <w:spacing w:line="240" w:lineRule="auto"/>
+              <w:rPr>
+                <w:b/>
+                <w:bCs/>
+                <w:sz w:val="20"/>
+                <w:szCs w:val="20"/>
+              </w:rPr>
+            </w:pPr>
+            <w:r>
+              <w:rPr>
+                <w:b/>
+                <w:bCs/>
+                <w:sz w:val="20"/>
+                <w:szCs w:val="20"/>
+              </w:rPr>
+              <w:lastRenderedPageBreak/>
+              <w:t>Use Case</w:t>
+            </w:r>
+          </w:p>
+        </w:tc>
+        <w:tc>
+          <w:tcPr>
+            <w:tcW w:w="7107" w:type="dxa"/>
+            <w:tcBorders>
+              <w:top w:val="single" w:sz="4" w:space="0" w:color="auto"/>
+              <w:left w:val="single" w:sz="4" w:space="0" w:color="auto"/>
+              <w:bottom w:val="single" w:sz="4" w:space="0" w:color="auto"/>
+              <w:right w:val="single" w:sz="4" w:space="0" w:color="auto"/>
+            </w:tcBorders>
+            <w:hideMark/>
+          </w:tcPr>
+          <w:p>
+            <w:pPr>
+              <w:spacing w:line="240" w:lineRule="auto"/>
+              <w:rPr>
+                <w:sz w:val="20"/>
+                <w:szCs w:val="20"/>
+              </w:rPr>
+            </w:pPr>
+            <w:r>
+              <w:rPr>
+                <w:sz w:val="20"/>
+                <w:szCs w:val="20"/>
+              </w:rPr>
+              <w:t>Pedido de Eliminação da Conta</w:t>
+            </w:r>
+          </w:p>
+        </w:tc>
+      </w:tr>
+      <w:tr>
+        <w:trPr>
+          <w:trHeight w:val="18"/>
+        </w:trPr>
+        <w:tc>
+          <w:tcPr>
+            <w:tcW w:w="2263" w:type="dxa"/>
+            <w:tcBorders>
+              <w:top w:val="single" w:sz="4" w:space="0" w:color="auto"/>
+              <w:left w:val="single" w:sz="4" w:space="0" w:color="auto"/>
+              <w:bottom w:val="single" w:sz="4" w:space="0" w:color="auto"/>
+              <w:right w:val="single" w:sz="4" w:space="0" w:color="auto"/>
+            </w:tcBorders>
+            <w:shd w:val="clear" w:color="auto" w:fill="000000" w:themeFill="text1"/>
+          </w:tcPr>
+          <w:p>
+            <w:pPr>
+              <w:spacing w:line="240" w:lineRule="auto"/>
+              <w:rPr>
+                <w:b/>
+                <w:bCs/>
+                <w:sz w:val="20"/>
+                <w:szCs w:val="20"/>
+              </w:rPr>
+            </w:pPr>
+            <w:r>
+              <w:rPr>
+                <w:b/>
+                <w:bCs/>
+                <w:sz w:val="20"/>
+                <w:szCs w:val="20"/>
+              </w:rPr>
+              <w:t>Descrição</w:t>
+            </w:r>
+          </w:p>
+        </w:tc>
+        <w:tc>
+          <w:tcPr>
+            <w:tcW w:w="7107" w:type="dxa"/>
+            <w:tcBorders>
+              <w:top w:val="single" w:sz="4" w:space="0" w:color="auto"/>
+              <w:left w:val="single" w:sz="4" w:space="0" w:color="auto"/>
+              <w:bottom w:val="single" w:sz="4" w:space="0" w:color="auto"/>
+              <w:right w:val="single" w:sz="4" w:space="0" w:color="auto"/>
+            </w:tcBorders>
+          </w:tcPr>
+          <w:p>
+            <w:pPr>
+              <w:spacing w:line="240" w:lineRule="auto"/>
+              <w:rPr>
+                <w:sz w:val="20"/>
+                <w:szCs w:val="20"/>
+              </w:rPr>
+            </w:pPr>
+          </w:p>
+        </w:tc>
+      </w:tr>
+      <w:tr>
+        <w:trPr>
+          <w:trHeight w:val="18"/>
+        </w:trPr>
+        <w:tc>
+          <w:tcPr>
+            <w:tcW w:w="2263" w:type="dxa"/>
+            <w:tcBorders>
+              <w:top w:val="single" w:sz="4" w:space="0" w:color="auto"/>
+              <w:left w:val="single" w:sz="4" w:space="0" w:color="auto"/>
+              <w:bottom w:val="single" w:sz="4" w:space="0" w:color="auto"/>
+              <w:right w:val="single" w:sz="4" w:space="0" w:color="auto"/>
+            </w:tcBorders>
+            <w:shd w:val="clear" w:color="auto" w:fill="000000" w:themeFill="text1"/>
+          </w:tcPr>
+          <w:p>
+            <w:pPr>
+              <w:spacing w:line="240" w:lineRule="auto"/>
+              <w:rPr>
+                <w:b/>
+                <w:bCs/>
+                <w:sz w:val="20"/>
+                <w:szCs w:val="20"/>
+              </w:rPr>
+            </w:pPr>
+            <w:r>
+              <w:rPr>
+                <w:b/>
+                <w:bCs/>
+                <w:sz w:val="20"/>
+                <w:szCs w:val="20"/>
+              </w:rPr>
+              <w:t>Ator</w:t>
+            </w:r>
+          </w:p>
+        </w:tc>
+        <w:tc>
+          <w:tcPr>
+            <w:tcW w:w="7107" w:type="dxa"/>
+            <w:tcBorders>
+              <w:top w:val="single" w:sz="4" w:space="0" w:color="auto"/>
+              <w:left w:val="single" w:sz="4" w:space="0" w:color="auto"/>
+              <w:bottom w:val="single" w:sz="4" w:space="0" w:color="auto"/>
+              <w:right w:val="single" w:sz="4" w:space="0" w:color="auto"/>
+            </w:tcBorders>
+          </w:tcPr>
+          <w:p>
+            <w:pPr>
+              <w:spacing w:line="240" w:lineRule="auto"/>
+              <w:rPr>
+                <w:sz w:val="20"/>
+                <w:szCs w:val="20"/>
+              </w:rPr>
+            </w:pPr>
+            <w:r>
+              <w:rPr>
+                <w:sz w:val="20"/>
+                <w:szCs w:val="20"/>
+              </w:rPr>
+              <w:t>Utilizador</w:t>
+            </w:r>
+          </w:p>
+        </w:tc>
+      </w:tr>
+      <w:tr>
+        <w:trPr>
+          <w:trHeight w:val="38"/>
+        </w:trPr>
+        <w:tc>
+          <w:tcPr>
+            <w:tcW w:w="2263" w:type="dxa"/>
+            <w:tcBorders>
+              <w:top w:val="single" w:sz="4" w:space="0" w:color="auto"/>
+              <w:left w:val="single" w:sz="4" w:space="0" w:color="auto"/>
+              <w:bottom w:val="single" w:sz="4" w:space="0" w:color="auto"/>
+              <w:right w:val="single" w:sz="4" w:space="0" w:color="auto"/>
+            </w:tcBorders>
+            <w:shd w:val="clear" w:color="auto" w:fill="FFFF00"/>
+            <w:hideMark/>
+          </w:tcPr>
+          <w:p>
+            <w:pPr>
+              <w:spacing w:line="240" w:lineRule="auto"/>
+              <w:rPr>
+                <w:b/>
+                <w:bCs/>
+                <w:sz w:val="20"/>
+                <w:szCs w:val="20"/>
+              </w:rPr>
+            </w:pPr>
+            <w:r>
+              <w:rPr>
+                <w:b/>
+                <w:bCs/>
+                <w:sz w:val="20"/>
+                <w:szCs w:val="20"/>
+              </w:rPr>
+              <w:t>Pré-Condição</w:t>
+            </w:r>
+          </w:p>
+        </w:tc>
+        <w:tc>
+          <w:tcPr>
+            <w:tcW w:w="7107" w:type="dxa"/>
+            <w:tcBorders>
+              <w:top w:val="single" w:sz="4" w:space="0" w:color="auto"/>
+              <w:left w:val="single" w:sz="4" w:space="0" w:color="auto"/>
+              <w:bottom w:val="single" w:sz="4" w:space="0" w:color="auto"/>
+              <w:right w:val="single" w:sz="4" w:space="0" w:color="auto"/>
+            </w:tcBorders>
+            <w:hideMark/>
+          </w:tcPr>
+          <w:p>
+            <w:pPr>
+              <w:spacing w:line="240" w:lineRule="auto"/>
+              <w:rPr>
+                <w:sz w:val="20"/>
+                <w:szCs w:val="20"/>
+              </w:rPr>
+            </w:pPr>
+          </w:p>
+        </w:tc>
+      </w:tr>
+      <w:tr>
+        <w:trPr>
+          <w:trHeight w:val="37"/>
+        </w:trPr>
+        <w:tc>
+          <w:tcPr>
+            <w:tcW w:w="2263" w:type="dxa"/>
+            <w:tcBorders>
+              <w:top w:val="single" w:sz="4" w:space="0" w:color="auto"/>
+              <w:left w:val="single" w:sz="4" w:space="0" w:color="auto"/>
+              <w:bottom w:val="single" w:sz="4" w:space="0" w:color="auto"/>
+              <w:right w:val="single" w:sz="4" w:space="0" w:color="auto"/>
+            </w:tcBorders>
+            <w:shd w:val="clear" w:color="auto" w:fill="FFFF00"/>
+            <w:hideMark/>
+          </w:tcPr>
+          <w:p>
+            <w:pPr>
+              <w:spacing w:line="240" w:lineRule="auto"/>
+              <w:rPr>
+                <w:b/>
+                <w:bCs/>
+                <w:sz w:val="20"/>
+                <w:szCs w:val="20"/>
+              </w:rPr>
+            </w:pPr>
+            <w:r>
+              <w:rPr>
+                <w:b/>
+                <w:bCs/>
+                <w:sz w:val="20"/>
+                <w:szCs w:val="20"/>
+              </w:rPr>
+              <w:t>Pós-Condição</w:t>
+            </w:r>
+          </w:p>
+        </w:tc>
+        <w:tc>
+          <w:tcPr>
+            <w:tcW w:w="7107" w:type="dxa"/>
+            <w:tcBorders>
+              <w:top w:val="single" w:sz="4" w:space="0" w:color="auto"/>
+              <w:left w:val="single" w:sz="4" w:space="0" w:color="auto"/>
+              <w:bottom w:val="single" w:sz="4" w:space="0" w:color="auto"/>
+              <w:right w:val="single" w:sz="4" w:space="0" w:color="auto"/>
+            </w:tcBorders>
+            <w:shd w:val="clear" w:color="auto" w:fill="FFFFFF" w:themeFill="background1"/>
+            <w:hideMark/>
+          </w:tcPr>
+          <w:p>
+            <w:pPr>
+              <w:spacing w:line="240" w:lineRule="auto"/>
+              <w:rPr>
+                <w:sz w:val="20"/>
+                <w:szCs w:val="20"/>
+              </w:rPr>
+            </w:pPr>
+          </w:p>
+        </w:tc>
+      </w:tr>
+      <w:tr>
+        <w:trPr>
+          <w:trHeight w:val="163"/>
+        </w:trPr>
+        <w:tc>
+          <w:tcPr>
+            <w:tcW w:w="2263" w:type="dxa"/>
+            <w:tcBorders>
+              <w:top w:val="single" w:sz="4" w:space="0" w:color="auto"/>
+              <w:left w:val="single" w:sz="4" w:space="0" w:color="auto"/>
+              <w:bottom w:val="single" w:sz="4" w:space="0" w:color="auto"/>
+              <w:right w:val="single" w:sz="4" w:space="0" w:color="auto"/>
+            </w:tcBorders>
+            <w:shd w:val="clear" w:color="auto" w:fill="00B050"/>
+            <w:hideMark/>
+          </w:tcPr>
+          <w:p>
+            <w:pPr>
+              <w:spacing w:line="240" w:lineRule="auto"/>
+              <w:rPr>
+                <w:b/>
+                <w:bCs/>
+                <w:sz w:val="20"/>
+                <w:szCs w:val="20"/>
+              </w:rPr>
+            </w:pPr>
+            <w:r>
+              <w:rPr>
+                <w:b/>
+                <w:bCs/>
+                <w:sz w:val="20"/>
+                <w:szCs w:val="20"/>
+              </w:rPr>
+              <w:t>Fluxo Normal</w:t>
+            </w:r>
+          </w:p>
+        </w:tc>
+        <w:tc>
+          <w:tcPr>
+            <w:tcW w:w="7107" w:type="dxa"/>
+            <w:tcBorders>
+              <w:top w:val="single" w:sz="4" w:space="0" w:color="auto"/>
+              <w:left w:val="single" w:sz="4" w:space="0" w:color="auto"/>
+              <w:bottom w:val="single" w:sz="4" w:space="0" w:color="auto"/>
+              <w:right w:val="single" w:sz="4" w:space="0" w:color="auto"/>
+            </w:tcBorders>
+            <w:shd w:val="clear" w:color="auto" w:fill="FFFFFF" w:themeFill="background1"/>
+            <w:hideMark/>
+          </w:tcPr>
+          <w:p>
+            <w:pPr>
+              <w:spacing w:line="240" w:lineRule="auto"/>
+              <w:rPr>
+                <w:sz w:val="20"/>
+                <w:szCs w:val="20"/>
+              </w:rPr>
+            </w:pPr>
+          </w:p>
+        </w:tc>
+      </w:tr>
+      <w:tr>
+        <w:trPr>
+          <w:trHeight w:val="163"/>
+        </w:trPr>
+        <w:tc>
+          <w:tcPr>
+            <w:tcW w:w="2263" w:type="dxa"/>
+            <w:tcBorders>
+              <w:top w:val="single" w:sz="4" w:space="0" w:color="auto"/>
+              <w:left w:val="single" w:sz="4" w:space="0" w:color="auto"/>
+              <w:bottom w:val="single" w:sz="4" w:space="0" w:color="auto"/>
+              <w:right w:val="single" w:sz="4" w:space="0" w:color="auto"/>
+            </w:tcBorders>
+            <w:shd w:val="clear" w:color="auto" w:fill="FFC000" w:themeFill="accent4"/>
+            <w:hideMark/>
+          </w:tcPr>
+          <w:p>
+            <w:pPr>
+              <w:spacing w:line="240" w:lineRule="auto"/>
+              <w:rPr>
+                <w:b/>
+                <w:bCs/>
+                <w:sz w:val="20"/>
+                <w:szCs w:val="20"/>
+              </w:rPr>
+            </w:pPr>
+            <w:r>
+              <w:rPr>
+                <w:b/>
+                <w:bCs/>
+                <w:sz w:val="20"/>
+                <w:szCs w:val="20"/>
+              </w:rPr>
+              <w:t>Fluxo Alternativo (1)</w:t>
+            </w:r>
+          </w:p>
+          <w:p>
+            <w:pPr>
+              <w:spacing w:line="240" w:lineRule="auto"/>
+              <w:rPr>
+                <w:b/>
+                <w:bCs/>
+                <w:sz w:val="20"/>
+                <w:szCs w:val="20"/>
+              </w:rPr>
+            </w:pPr>
+            <w:r>
+              <w:rPr>
+                <w:b/>
+                <w:bCs/>
+                <w:sz w:val="20"/>
+                <w:szCs w:val="20"/>
+              </w:rPr>
+              <w:t>[] (passo X)</w:t>
+            </w:r>
+          </w:p>
+        </w:tc>
+        <w:tc>
+          <w:tcPr>
+            <w:tcW w:w="7107" w:type="dxa"/>
+            <w:tcBorders>
+              <w:top w:val="single" w:sz="4" w:space="0" w:color="auto"/>
+              <w:left w:val="single" w:sz="4" w:space="0" w:color="auto"/>
+              <w:bottom w:val="single" w:sz="4" w:space="0" w:color="auto"/>
+              <w:right w:val="single" w:sz="4" w:space="0" w:color="auto"/>
+            </w:tcBorders>
+            <w:shd w:val="clear" w:color="auto" w:fill="FFFFFF" w:themeFill="background1"/>
+            <w:hideMark/>
+          </w:tcPr>
+          <w:p>
+            <w:pPr>
+              <w:spacing w:line="240" w:lineRule="auto"/>
+              <w:rPr>
+                <w:sz w:val="20"/>
+                <w:szCs w:val="20"/>
+              </w:rPr>
+            </w:pPr>
+          </w:p>
+        </w:tc>
+      </w:tr>
+      <w:tr>
+        <w:trPr>
+          <w:trHeight w:val="163"/>
+        </w:trPr>
+        <w:tc>
+          <w:tcPr>
+            <w:tcW w:w="2263" w:type="dxa"/>
+            <w:tcBorders>
+              <w:top w:val="single" w:sz="4" w:space="0" w:color="auto"/>
+              <w:left w:val="single" w:sz="4" w:space="0" w:color="auto"/>
+              <w:bottom w:val="single" w:sz="4" w:space="0" w:color="auto"/>
+              <w:right w:val="single" w:sz="4" w:space="0" w:color="auto"/>
+            </w:tcBorders>
+            <w:shd w:val="clear" w:color="auto" w:fill="C00000"/>
+            <w:hideMark/>
+          </w:tcPr>
+          <w:p>
+            <w:pPr>
+              <w:spacing w:line="240" w:lineRule="auto"/>
+              <w:rPr>
+                <w:b/>
+                <w:bCs/>
+                <w:sz w:val="20"/>
+                <w:szCs w:val="20"/>
+              </w:rPr>
+            </w:pPr>
+            <w:r>
+              <w:rPr>
+                <w:b/>
+                <w:bCs/>
+                <w:sz w:val="20"/>
+                <w:szCs w:val="20"/>
+              </w:rPr>
+              <w:t>Fluxo de Exceção (1)</w:t>
+            </w:r>
+          </w:p>
+          <w:p>
+            <w:pPr>
+              <w:spacing w:line="240" w:lineRule="auto"/>
+              <w:rPr>
+                <w:b/>
+                <w:bCs/>
+                <w:sz w:val="20"/>
+                <w:szCs w:val="20"/>
+              </w:rPr>
+            </w:pPr>
+            <w:r>
+              <w:rPr>
+                <w:b/>
+                <w:bCs/>
+                <w:sz w:val="20"/>
+                <w:szCs w:val="20"/>
+              </w:rPr>
+              <w:t>[] (passo X)</w:t>
+            </w:r>
+          </w:p>
+        </w:tc>
+        <w:tc>
+          <w:tcPr>
+            <w:tcW w:w="7107" w:type="dxa"/>
+            <w:tcBorders>
+              <w:top w:val="single" w:sz="4" w:space="0" w:color="auto"/>
+              <w:left w:val="single" w:sz="4" w:space="0" w:color="auto"/>
+              <w:bottom w:val="single" w:sz="4" w:space="0" w:color="auto"/>
+              <w:right w:val="single" w:sz="4" w:space="0" w:color="auto"/>
+            </w:tcBorders>
+            <w:shd w:val="clear" w:color="auto" w:fill="FFFFFF" w:themeFill="background1"/>
+            <w:hideMark/>
+          </w:tcPr>
+          <w:p>
+            <w:pPr>
+              <w:spacing w:line="240" w:lineRule="auto"/>
+              <w:rPr>
+                <w:sz w:val="20"/>
+                <w:szCs w:val="20"/>
+              </w:rPr>
+            </w:pPr>
           </w:p>
         </w:tc>
       </w:tr>
@@ -11816,7 +12257,7 @@
   <w:style w:type="paragraph" w:default="1" w:styleId="Normal">
     <w:name w:val="Normal"/>
     <w:qFormat/>
-    <w:rsid w:val="00786168"/>
+    <w:rsid w:val="00A73A78"/>
     <w:pPr>
       <w:spacing w:line="256" w:lineRule="auto"/>
     </w:pPr>

</xml_diff>